<commit_message>
Modificación documentos del proyecto
</commit_message>
<xml_diff>
--- a/Documentos/Iteración 3/Catalogo de Pruebas.docx
+++ b/Documentos/Iteración 3/Catalogo de Pruebas.docx
@@ -254,16 +254,7 @@
           <w:sz w:val="28"/>
           <w:szCs w:val="25"/>
         </w:rPr>
-        <w:t>Catálogo de los casos</w:t>
-      </w:r>
-      <w:bookmarkStart w:id="0" w:name="_GoBack"/>
-      <w:bookmarkEnd w:id="0"/>
-      <w:r>
-        <w:rPr>
-          <w:sz w:val="28"/>
-          <w:szCs w:val="25"/>
-        </w:rPr>
-        <w:t xml:space="preserve"> de prueba</w:t>
+        <w:t>Catálogo de los casos de prueba</w:t>
       </w:r>
       <w:r>
         <w:rPr>
@@ -638,15 +629,987 @@
         </w:rPr>
       </w:pPr>
     </w:p>
-    <w:p>
-      <w:pPr>
-        <w:jc w:val="both"/>
-        <w:rPr>
-          <w:rFonts w:eastAsia="Questrial"/>
-          <w:sz w:val="28"/>
-          <w:szCs w:val="28"/>
-        </w:rPr>
-      </w:pPr>
+    <w:sdt>
+      <w:sdtPr>
+        <w:rPr>
+          <w:rFonts w:ascii="Arial" w:hAnsi="Arial" w:cs="Arial"/>
+          <w:lang w:val="es-ES"/>
+        </w:rPr>
+        <w:id w:val="-1121849338"/>
+        <w:docPartObj>
+          <w:docPartGallery w:val="Table of Contents"/>
+          <w:docPartUnique/>
+        </w:docPartObj>
+      </w:sdtPr>
+      <w:sdtEndPr>
+        <w:rPr>
+          <w:rFonts w:eastAsia="Arial"/>
+          <w:b/>
+          <w:bCs/>
+          <w:color w:val="auto"/>
+          <w:sz w:val="22"/>
+          <w:szCs w:val="22"/>
+          <w:lang w:eastAsia="es-ES"/>
+        </w:rPr>
+      </w:sdtEndPr>
+      <w:sdtContent>
+        <w:p>
+          <w:pPr>
+            <w:pStyle w:val="TtuloTDC"/>
+            <w:spacing w:after="240"/>
+            <w:rPr>
+              <w:rFonts w:ascii="Arial" w:hAnsi="Arial" w:cs="Arial"/>
+              <w:b/>
+              <w:color w:val="auto"/>
+              <w:sz w:val="28"/>
+              <w:lang w:val="es-ES"/>
+            </w:rPr>
+          </w:pPr>
+          <w:r>
+            <w:rPr>
+              <w:rFonts w:ascii="Arial" w:hAnsi="Arial" w:cs="Arial"/>
+              <w:b/>
+              <w:color w:val="auto"/>
+              <w:sz w:val="28"/>
+              <w:lang w:val="es-ES"/>
+            </w:rPr>
+            <w:t>Tabla de contenido</w:t>
+          </w:r>
+          <w:r>
+            <w:rPr>
+              <w:rFonts w:ascii="Arial" w:hAnsi="Arial" w:cs="Arial"/>
+              <w:b/>
+              <w:color w:val="auto"/>
+              <w:sz w:val="28"/>
+              <w:lang w:val="es-ES"/>
+            </w:rPr>
+            <w:t>.</w:t>
+          </w:r>
+        </w:p>
+        <w:p>
+          <w:pPr>
+            <w:rPr>
+              <w:lang w:val="es-ES" w:eastAsia="es-CR"/>
+            </w:rPr>
+          </w:pPr>
+        </w:p>
+        <w:p>
+          <w:pPr>
+            <w:pStyle w:val="TDC1"/>
+            <w:tabs>
+              <w:tab w:val="right" w:leader="dot" w:pos="9019"/>
+            </w:tabs>
+            <w:rPr>
+              <w:noProof/>
+              <w:sz w:val="24"/>
+            </w:rPr>
+          </w:pPr>
+          <w:r>
+            <w:rPr>
+              <w:b/>
+              <w:bCs/>
+              <w:lang w:val="es-ES"/>
+            </w:rPr>
+            <w:fldChar w:fldCharType="begin"/>
+          </w:r>
+          <w:r>
+            <w:rPr>
+              <w:b/>
+              <w:bCs/>
+              <w:lang w:val="es-ES"/>
+            </w:rPr>
+            <w:instrText xml:space="preserve"> TOC \o "1-3" \h \z \u </w:instrText>
+          </w:r>
+          <w:r>
+            <w:rPr>
+              <w:b/>
+              <w:bCs/>
+              <w:lang w:val="es-ES"/>
+            </w:rPr>
+            <w:fldChar w:fldCharType="separate"/>
+          </w:r>
+          <w:hyperlink w:anchor="_Toc535743580" w:history="1">
+            <w:r>
+              <w:rPr>
+                <w:rStyle w:val="Hipervnculo"/>
+                <w:rFonts w:eastAsia="Questrial"/>
+                <w:b/>
+                <w:noProof/>
+                <w:sz w:val="24"/>
+              </w:rPr>
+              <w:t>Introducción</w:t>
+            </w:r>
+            <w:r>
+              <w:rPr>
+                <w:rStyle w:val="Hipervnculo"/>
+                <w:rFonts w:eastAsia="Questrial"/>
+                <w:noProof/>
+                <w:sz w:val="24"/>
+              </w:rPr>
+              <w:t>.</w:t>
+            </w:r>
+            <w:r>
+              <w:rPr>
+                <w:noProof/>
+                <w:webHidden/>
+                <w:sz w:val="24"/>
+              </w:rPr>
+              <w:tab/>
+            </w:r>
+            <w:r>
+              <w:rPr>
+                <w:noProof/>
+                <w:webHidden/>
+                <w:sz w:val="24"/>
+              </w:rPr>
+              <w:fldChar w:fldCharType="begin"/>
+            </w:r>
+            <w:r>
+              <w:rPr>
+                <w:noProof/>
+                <w:webHidden/>
+                <w:sz w:val="24"/>
+              </w:rPr>
+              <w:instrText xml:space="preserve"> PAGEREF _Toc535743580 \h </w:instrText>
+            </w:r>
+            <w:r>
+              <w:rPr>
+                <w:noProof/>
+                <w:webHidden/>
+                <w:sz w:val="24"/>
+              </w:rPr>
+            </w:r>
+            <w:r>
+              <w:rPr>
+                <w:noProof/>
+                <w:webHidden/>
+                <w:sz w:val="24"/>
+              </w:rPr>
+              <w:fldChar w:fldCharType="separate"/>
+            </w:r>
+            <w:r>
+              <w:rPr>
+                <w:noProof/>
+                <w:webHidden/>
+                <w:sz w:val="24"/>
+              </w:rPr>
+              <w:t>2</w:t>
+            </w:r>
+            <w:r>
+              <w:rPr>
+                <w:noProof/>
+                <w:webHidden/>
+                <w:sz w:val="24"/>
+              </w:rPr>
+              <w:fldChar w:fldCharType="end"/>
+            </w:r>
+          </w:hyperlink>
+        </w:p>
+        <w:p>
+          <w:pPr>
+            <w:pStyle w:val="TDC1"/>
+            <w:tabs>
+              <w:tab w:val="right" w:leader="dot" w:pos="9019"/>
+            </w:tabs>
+            <w:rPr>
+              <w:noProof/>
+              <w:sz w:val="24"/>
+            </w:rPr>
+          </w:pPr>
+          <w:hyperlink w:anchor="_Toc535743581" w:history="1">
+            <w:r>
+              <w:rPr>
+                <w:rStyle w:val="Hipervnculo"/>
+                <w:rFonts w:eastAsia="Questrial"/>
+                <w:b/>
+                <w:noProof/>
+                <w:sz w:val="24"/>
+              </w:rPr>
+              <w:t>Listado de Casos de Prueba.</w:t>
+            </w:r>
+            <w:r>
+              <w:rPr>
+                <w:noProof/>
+                <w:webHidden/>
+                <w:sz w:val="24"/>
+              </w:rPr>
+              <w:tab/>
+            </w:r>
+            <w:r>
+              <w:rPr>
+                <w:noProof/>
+                <w:webHidden/>
+                <w:sz w:val="24"/>
+              </w:rPr>
+              <w:fldChar w:fldCharType="begin"/>
+            </w:r>
+            <w:r>
+              <w:rPr>
+                <w:noProof/>
+                <w:webHidden/>
+                <w:sz w:val="24"/>
+              </w:rPr>
+              <w:instrText xml:space="preserve"> PAGEREF _Toc535743581 \h </w:instrText>
+            </w:r>
+            <w:r>
+              <w:rPr>
+                <w:noProof/>
+                <w:webHidden/>
+                <w:sz w:val="24"/>
+              </w:rPr>
+            </w:r>
+            <w:r>
+              <w:rPr>
+                <w:noProof/>
+                <w:webHidden/>
+                <w:sz w:val="24"/>
+              </w:rPr>
+              <w:fldChar w:fldCharType="separate"/>
+            </w:r>
+            <w:r>
+              <w:rPr>
+                <w:noProof/>
+                <w:webHidden/>
+                <w:sz w:val="24"/>
+              </w:rPr>
+              <w:t>2</w:t>
+            </w:r>
+            <w:r>
+              <w:rPr>
+                <w:noProof/>
+                <w:webHidden/>
+                <w:sz w:val="24"/>
+              </w:rPr>
+              <w:fldChar w:fldCharType="end"/>
+            </w:r>
+          </w:hyperlink>
+        </w:p>
+        <w:p>
+          <w:pPr>
+            <w:pStyle w:val="TDC1"/>
+            <w:tabs>
+              <w:tab w:val="right" w:leader="dot" w:pos="9019"/>
+            </w:tabs>
+            <w:rPr>
+              <w:noProof/>
+              <w:sz w:val="24"/>
+            </w:rPr>
+          </w:pPr>
+          <w:hyperlink w:anchor="_Toc535743582" w:history="1">
+            <w:r>
+              <w:rPr>
+                <w:rStyle w:val="Hipervnculo"/>
+                <w:rFonts w:eastAsia="Questrial"/>
+                <w:b/>
+                <w:noProof/>
+                <w:sz w:val="24"/>
+              </w:rPr>
+              <w:t>Revisiones de estilos del código mediante listas de cotejo.</w:t>
+            </w:r>
+            <w:r>
+              <w:rPr>
+                <w:noProof/>
+                <w:webHidden/>
+                <w:sz w:val="24"/>
+              </w:rPr>
+              <w:tab/>
+            </w:r>
+            <w:r>
+              <w:rPr>
+                <w:noProof/>
+                <w:webHidden/>
+                <w:sz w:val="24"/>
+              </w:rPr>
+              <w:fldChar w:fldCharType="begin"/>
+            </w:r>
+            <w:r>
+              <w:rPr>
+                <w:noProof/>
+                <w:webHidden/>
+                <w:sz w:val="24"/>
+              </w:rPr>
+              <w:instrText xml:space="preserve"> PAGEREF _Toc535743582 \h </w:instrText>
+            </w:r>
+            <w:r>
+              <w:rPr>
+                <w:noProof/>
+                <w:webHidden/>
+                <w:sz w:val="24"/>
+              </w:rPr>
+            </w:r>
+            <w:r>
+              <w:rPr>
+                <w:noProof/>
+                <w:webHidden/>
+                <w:sz w:val="24"/>
+              </w:rPr>
+              <w:fldChar w:fldCharType="separate"/>
+            </w:r>
+            <w:r>
+              <w:rPr>
+                <w:noProof/>
+                <w:webHidden/>
+                <w:sz w:val="24"/>
+              </w:rPr>
+              <w:t>3</w:t>
+            </w:r>
+            <w:r>
+              <w:rPr>
+                <w:noProof/>
+                <w:webHidden/>
+                <w:sz w:val="24"/>
+              </w:rPr>
+              <w:fldChar w:fldCharType="end"/>
+            </w:r>
+          </w:hyperlink>
+        </w:p>
+        <w:p>
+          <w:pPr>
+            <w:pStyle w:val="TDC2"/>
+            <w:tabs>
+              <w:tab w:val="left" w:pos="660"/>
+              <w:tab w:val="right" w:leader="dot" w:pos="9019"/>
+            </w:tabs>
+            <w:rPr>
+              <w:noProof/>
+              <w:sz w:val="24"/>
+            </w:rPr>
+          </w:pPr>
+          <w:hyperlink w:anchor="_Toc535743583" w:history="1">
+            <w:r>
+              <w:rPr>
+                <w:rStyle w:val="Hipervnculo"/>
+                <w:rFonts w:eastAsia="Questrial"/>
+                <w:noProof/>
+                <w:sz w:val="24"/>
+              </w:rPr>
+              <w:t>Lista de cotejo de Legibilidad.</w:t>
+            </w:r>
+            <w:r>
+              <w:rPr>
+                <w:noProof/>
+                <w:webHidden/>
+                <w:sz w:val="24"/>
+              </w:rPr>
+              <w:tab/>
+            </w:r>
+            <w:r>
+              <w:rPr>
+                <w:noProof/>
+                <w:webHidden/>
+                <w:sz w:val="24"/>
+              </w:rPr>
+              <w:fldChar w:fldCharType="begin"/>
+            </w:r>
+            <w:r>
+              <w:rPr>
+                <w:noProof/>
+                <w:webHidden/>
+                <w:sz w:val="24"/>
+              </w:rPr>
+              <w:instrText xml:space="preserve"> PAGEREF _Toc535743583 \h </w:instrText>
+            </w:r>
+            <w:r>
+              <w:rPr>
+                <w:noProof/>
+                <w:webHidden/>
+                <w:sz w:val="24"/>
+              </w:rPr>
+            </w:r>
+            <w:r>
+              <w:rPr>
+                <w:noProof/>
+                <w:webHidden/>
+                <w:sz w:val="24"/>
+              </w:rPr>
+              <w:fldChar w:fldCharType="separate"/>
+            </w:r>
+            <w:r>
+              <w:rPr>
+                <w:noProof/>
+                <w:webHidden/>
+                <w:sz w:val="24"/>
+              </w:rPr>
+              <w:t>3</w:t>
+            </w:r>
+            <w:r>
+              <w:rPr>
+                <w:noProof/>
+                <w:webHidden/>
+                <w:sz w:val="24"/>
+              </w:rPr>
+              <w:fldChar w:fldCharType="end"/>
+            </w:r>
+          </w:hyperlink>
+        </w:p>
+        <w:p>
+          <w:pPr>
+            <w:pStyle w:val="TDC2"/>
+            <w:tabs>
+              <w:tab w:val="left" w:pos="660"/>
+              <w:tab w:val="right" w:leader="dot" w:pos="9019"/>
+            </w:tabs>
+            <w:rPr>
+              <w:noProof/>
+              <w:sz w:val="24"/>
+            </w:rPr>
+          </w:pPr>
+          <w:hyperlink w:anchor="_Toc535743584" w:history="1">
+            <w:r>
+              <w:rPr>
+                <w:rStyle w:val="Hipervnculo"/>
+                <w:rFonts w:eastAsia="Questrial"/>
+                <w:noProof/>
+                <w:sz w:val="24"/>
+              </w:rPr>
+              <w:t>Lista de cotejo de Comprensibilidad.</w:t>
+            </w:r>
+            <w:r>
+              <w:rPr>
+                <w:noProof/>
+                <w:webHidden/>
+                <w:sz w:val="24"/>
+              </w:rPr>
+              <w:tab/>
+            </w:r>
+            <w:r>
+              <w:rPr>
+                <w:noProof/>
+                <w:webHidden/>
+                <w:sz w:val="24"/>
+              </w:rPr>
+              <w:fldChar w:fldCharType="begin"/>
+            </w:r>
+            <w:r>
+              <w:rPr>
+                <w:noProof/>
+                <w:webHidden/>
+                <w:sz w:val="24"/>
+              </w:rPr>
+              <w:instrText xml:space="preserve"> PAGEREF _Toc535743584 \h </w:instrText>
+            </w:r>
+            <w:r>
+              <w:rPr>
+                <w:noProof/>
+                <w:webHidden/>
+                <w:sz w:val="24"/>
+              </w:rPr>
+            </w:r>
+            <w:r>
+              <w:rPr>
+                <w:noProof/>
+                <w:webHidden/>
+                <w:sz w:val="24"/>
+              </w:rPr>
+              <w:fldChar w:fldCharType="separate"/>
+            </w:r>
+            <w:r>
+              <w:rPr>
+                <w:noProof/>
+                <w:webHidden/>
+                <w:sz w:val="24"/>
+              </w:rPr>
+              <w:t>3</w:t>
+            </w:r>
+            <w:r>
+              <w:rPr>
+                <w:noProof/>
+                <w:webHidden/>
+                <w:sz w:val="24"/>
+              </w:rPr>
+              <w:fldChar w:fldCharType="end"/>
+            </w:r>
+          </w:hyperlink>
+        </w:p>
+        <w:p>
+          <w:pPr>
+            <w:pStyle w:val="TDC1"/>
+            <w:tabs>
+              <w:tab w:val="right" w:leader="dot" w:pos="9019"/>
+            </w:tabs>
+            <w:rPr>
+              <w:noProof/>
+              <w:sz w:val="24"/>
+            </w:rPr>
+          </w:pPr>
+          <w:hyperlink w:anchor="_Toc535743585" w:history="1">
+            <w:r>
+              <w:rPr>
+                <w:rStyle w:val="Hipervnculo"/>
+                <w:rFonts w:eastAsia="Questrial"/>
+                <w:b/>
+                <w:noProof/>
+                <w:sz w:val="24"/>
+              </w:rPr>
+              <w:t>Revisiones estáticas del código.</w:t>
+            </w:r>
+            <w:r>
+              <w:rPr>
+                <w:noProof/>
+                <w:webHidden/>
+                <w:sz w:val="24"/>
+              </w:rPr>
+              <w:tab/>
+            </w:r>
+            <w:r>
+              <w:rPr>
+                <w:noProof/>
+                <w:webHidden/>
+                <w:sz w:val="24"/>
+              </w:rPr>
+              <w:fldChar w:fldCharType="begin"/>
+            </w:r>
+            <w:r>
+              <w:rPr>
+                <w:noProof/>
+                <w:webHidden/>
+                <w:sz w:val="24"/>
+              </w:rPr>
+              <w:instrText xml:space="preserve"> PAGEREF _Toc535743585 \h </w:instrText>
+            </w:r>
+            <w:r>
+              <w:rPr>
+                <w:noProof/>
+                <w:webHidden/>
+                <w:sz w:val="24"/>
+              </w:rPr>
+            </w:r>
+            <w:r>
+              <w:rPr>
+                <w:noProof/>
+                <w:webHidden/>
+                <w:sz w:val="24"/>
+              </w:rPr>
+              <w:fldChar w:fldCharType="separate"/>
+            </w:r>
+            <w:r>
+              <w:rPr>
+                <w:noProof/>
+                <w:webHidden/>
+                <w:sz w:val="24"/>
+              </w:rPr>
+              <w:t>3</w:t>
+            </w:r>
+            <w:r>
+              <w:rPr>
+                <w:noProof/>
+                <w:webHidden/>
+                <w:sz w:val="24"/>
+              </w:rPr>
+              <w:fldChar w:fldCharType="end"/>
+            </w:r>
+          </w:hyperlink>
+        </w:p>
+        <w:p>
+          <w:pPr>
+            <w:pStyle w:val="TDC2"/>
+            <w:tabs>
+              <w:tab w:val="left" w:pos="660"/>
+              <w:tab w:val="right" w:leader="dot" w:pos="9019"/>
+            </w:tabs>
+            <w:rPr>
+              <w:noProof/>
+              <w:sz w:val="24"/>
+            </w:rPr>
+          </w:pPr>
+          <w:hyperlink w:anchor="_Toc535743586" w:history="1">
+            <w:r>
+              <w:rPr>
+                <w:rStyle w:val="Hipervnculo"/>
+                <w:rFonts w:eastAsia="Questrial"/>
+                <w:noProof/>
+                <w:sz w:val="24"/>
+              </w:rPr>
+              <w:t>OcamlLint.</w:t>
+            </w:r>
+            <w:r>
+              <w:rPr>
+                <w:noProof/>
+                <w:webHidden/>
+                <w:sz w:val="24"/>
+              </w:rPr>
+              <w:tab/>
+            </w:r>
+            <w:r>
+              <w:rPr>
+                <w:noProof/>
+                <w:webHidden/>
+                <w:sz w:val="24"/>
+              </w:rPr>
+              <w:fldChar w:fldCharType="begin"/>
+            </w:r>
+            <w:r>
+              <w:rPr>
+                <w:noProof/>
+                <w:webHidden/>
+                <w:sz w:val="24"/>
+              </w:rPr>
+              <w:instrText xml:space="preserve"> PAGEREF _Toc535743586 \h </w:instrText>
+            </w:r>
+            <w:r>
+              <w:rPr>
+                <w:noProof/>
+                <w:webHidden/>
+                <w:sz w:val="24"/>
+              </w:rPr>
+            </w:r>
+            <w:r>
+              <w:rPr>
+                <w:noProof/>
+                <w:webHidden/>
+                <w:sz w:val="24"/>
+              </w:rPr>
+              <w:fldChar w:fldCharType="separate"/>
+            </w:r>
+            <w:r>
+              <w:rPr>
+                <w:noProof/>
+                <w:webHidden/>
+                <w:sz w:val="24"/>
+              </w:rPr>
+              <w:t>3</w:t>
+            </w:r>
+            <w:r>
+              <w:rPr>
+                <w:noProof/>
+                <w:webHidden/>
+                <w:sz w:val="24"/>
+              </w:rPr>
+              <w:fldChar w:fldCharType="end"/>
+            </w:r>
+          </w:hyperlink>
+        </w:p>
+        <w:p>
+          <w:pPr>
+            <w:pStyle w:val="TDC2"/>
+            <w:tabs>
+              <w:tab w:val="left" w:pos="660"/>
+              <w:tab w:val="right" w:leader="dot" w:pos="9019"/>
+            </w:tabs>
+            <w:rPr>
+              <w:noProof/>
+            </w:rPr>
+          </w:pPr>
+          <w:hyperlink w:anchor="_Toc535743587" w:history="1">
+            <w:r>
+              <w:rPr>
+                <w:rStyle w:val="Hipervnculo"/>
+                <w:rFonts w:eastAsia="Questrial"/>
+                <w:noProof/>
+                <w:sz w:val="24"/>
+              </w:rPr>
+              <w:t>OUnit.</w:t>
+            </w:r>
+            <w:r>
+              <w:rPr>
+                <w:noProof/>
+                <w:webHidden/>
+                <w:sz w:val="24"/>
+              </w:rPr>
+              <w:tab/>
+            </w:r>
+            <w:r>
+              <w:rPr>
+                <w:noProof/>
+                <w:webHidden/>
+                <w:sz w:val="24"/>
+              </w:rPr>
+              <w:fldChar w:fldCharType="begin"/>
+            </w:r>
+            <w:r>
+              <w:rPr>
+                <w:noProof/>
+                <w:webHidden/>
+                <w:sz w:val="24"/>
+              </w:rPr>
+              <w:instrText xml:space="preserve"> PAGEREF _Toc535743587 \h </w:instrText>
+            </w:r>
+            <w:r>
+              <w:rPr>
+                <w:noProof/>
+                <w:webHidden/>
+                <w:sz w:val="24"/>
+              </w:rPr>
+            </w:r>
+            <w:r>
+              <w:rPr>
+                <w:noProof/>
+                <w:webHidden/>
+                <w:sz w:val="24"/>
+              </w:rPr>
+              <w:fldChar w:fldCharType="separate"/>
+            </w:r>
+            <w:r>
+              <w:rPr>
+                <w:noProof/>
+                <w:webHidden/>
+                <w:sz w:val="24"/>
+              </w:rPr>
+              <w:t>3</w:t>
+            </w:r>
+            <w:r>
+              <w:rPr>
+                <w:noProof/>
+                <w:webHidden/>
+                <w:sz w:val="24"/>
+              </w:rPr>
+              <w:fldChar w:fldCharType="end"/>
+            </w:r>
+          </w:hyperlink>
+        </w:p>
+        <w:p>
+          <w:r>
+            <w:rPr>
+              <w:b/>
+              <w:bCs/>
+              <w:lang w:val="es-ES"/>
+            </w:rPr>
+            <w:fldChar w:fldCharType="end"/>
+          </w:r>
+        </w:p>
+      </w:sdtContent>
+    </w:sdt>
+    <w:p>
+      <w:pPr>
+        <w:rPr>
+          <w:rFonts w:eastAsia="Questrial"/>
+          <w:sz w:val="28"/>
+          <w:szCs w:val="28"/>
+        </w:rPr>
+      </w:pPr>
+    </w:p>
+    <w:p>
+      <w:pPr>
+        <w:jc w:val="center"/>
+        <w:rPr>
+          <w:rFonts w:eastAsia="Questrial"/>
+          <w:sz w:val="28"/>
+          <w:szCs w:val="28"/>
+        </w:rPr>
+      </w:pPr>
+    </w:p>
+    <w:p>
+      <w:pPr>
+        <w:jc w:val="center"/>
+        <w:rPr>
+          <w:rFonts w:eastAsia="Questrial"/>
+          <w:sz w:val="28"/>
+          <w:szCs w:val="28"/>
+        </w:rPr>
+      </w:pPr>
+    </w:p>
+    <w:p>
+      <w:pPr>
+        <w:jc w:val="center"/>
+        <w:rPr>
+          <w:rFonts w:eastAsia="Questrial"/>
+          <w:sz w:val="28"/>
+          <w:szCs w:val="28"/>
+        </w:rPr>
+      </w:pPr>
+      <w:bookmarkStart w:id="0" w:name="_GoBack"/>
+      <w:bookmarkEnd w:id="0"/>
+    </w:p>
+    <w:p>
+      <w:pPr>
+        <w:jc w:val="center"/>
+        <w:rPr>
+          <w:rFonts w:eastAsia="Questrial"/>
+          <w:sz w:val="28"/>
+          <w:szCs w:val="28"/>
+        </w:rPr>
+      </w:pPr>
+    </w:p>
+    <w:p>
+      <w:pPr>
+        <w:jc w:val="center"/>
+        <w:rPr>
+          <w:rFonts w:eastAsia="Questrial"/>
+          <w:sz w:val="28"/>
+          <w:szCs w:val="28"/>
+        </w:rPr>
+      </w:pPr>
+    </w:p>
+    <w:p>
+      <w:pPr>
+        <w:jc w:val="center"/>
+        <w:rPr>
+          <w:rFonts w:eastAsia="Questrial"/>
+          <w:sz w:val="28"/>
+          <w:szCs w:val="28"/>
+        </w:rPr>
+      </w:pPr>
+    </w:p>
+    <w:p>
+      <w:pPr>
+        <w:jc w:val="center"/>
+        <w:rPr>
+          <w:rFonts w:eastAsia="Questrial"/>
+          <w:sz w:val="28"/>
+          <w:szCs w:val="28"/>
+        </w:rPr>
+      </w:pPr>
+    </w:p>
+    <w:p>
+      <w:pPr>
+        <w:jc w:val="center"/>
+        <w:rPr>
+          <w:rFonts w:eastAsia="Questrial"/>
+          <w:sz w:val="28"/>
+          <w:szCs w:val="28"/>
+        </w:rPr>
+      </w:pPr>
+    </w:p>
+    <w:p>
+      <w:pPr>
+        <w:jc w:val="center"/>
+        <w:rPr>
+          <w:rFonts w:eastAsia="Questrial"/>
+          <w:sz w:val="28"/>
+          <w:szCs w:val="28"/>
+        </w:rPr>
+      </w:pPr>
+    </w:p>
+    <w:p>
+      <w:pPr>
+        <w:jc w:val="center"/>
+        <w:rPr>
+          <w:rFonts w:eastAsia="Questrial"/>
+          <w:sz w:val="28"/>
+          <w:szCs w:val="28"/>
+        </w:rPr>
+      </w:pPr>
+    </w:p>
+    <w:p>
+      <w:pPr>
+        <w:jc w:val="center"/>
+        <w:rPr>
+          <w:rFonts w:eastAsia="Questrial"/>
+          <w:sz w:val="28"/>
+          <w:szCs w:val="28"/>
+        </w:rPr>
+      </w:pPr>
+    </w:p>
+    <w:p>
+      <w:pPr>
+        <w:jc w:val="center"/>
+        <w:rPr>
+          <w:rFonts w:eastAsia="Questrial"/>
+          <w:sz w:val="28"/>
+          <w:szCs w:val="28"/>
+        </w:rPr>
+      </w:pPr>
+    </w:p>
+    <w:p>
+      <w:pPr>
+        <w:jc w:val="center"/>
+        <w:rPr>
+          <w:rFonts w:eastAsia="Questrial"/>
+          <w:sz w:val="28"/>
+          <w:szCs w:val="28"/>
+        </w:rPr>
+      </w:pPr>
+    </w:p>
+    <w:p>
+      <w:pPr>
+        <w:jc w:val="center"/>
+        <w:rPr>
+          <w:rFonts w:eastAsia="Questrial"/>
+          <w:sz w:val="28"/>
+          <w:szCs w:val="28"/>
+        </w:rPr>
+      </w:pPr>
+    </w:p>
+    <w:p>
+      <w:pPr>
+        <w:jc w:val="center"/>
+        <w:rPr>
+          <w:rFonts w:eastAsia="Questrial"/>
+          <w:sz w:val="28"/>
+          <w:szCs w:val="28"/>
+        </w:rPr>
+      </w:pPr>
+    </w:p>
+    <w:p>
+      <w:pPr>
+        <w:jc w:val="center"/>
+        <w:rPr>
+          <w:rFonts w:eastAsia="Questrial"/>
+          <w:sz w:val="28"/>
+          <w:szCs w:val="28"/>
+        </w:rPr>
+      </w:pPr>
+    </w:p>
+    <w:p>
+      <w:pPr>
+        <w:jc w:val="center"/>
+        <w:rPr>
+          <w:rFonts w:eastAsia="Questrial"/>
+          <w:sz w:val="28"/>
+          <w:szCs w:val="28"/>
+        </w:rPr>
+      </w:pPr>
+    </w:p>
+    <w:p>
+      <w:pPr>
+        <w:jc w:val="center"/>
+        <w:rPr>
+          <w:rFonts w:eastAsia="Questrial"/>
+          <w:sz w:val="28"/>
+          <w:szCs w:val="28"/>
+        </w:rPr>
+      </w:pPr>
+    </w:p>
+    <w:p>
+      <w:pPr>
+        <w:jc w:val="center"/>
+        <w:rPr>
+          <w:rFonts w:eastAsia="Questrial"/>
+          <w:sz w:val="28"/>
+          <w:szCs w:val="28"/>
+        </w:rPr>
+      </w:pPr>
+    </w:p>
+    <w:p>
+      <w:pPr>
+        <w:jc w:val="center"/>
+        <w:rPr>
+          <w:rFonts w:eastAsia="Questrial"/>
+          <w:sz w:val="28"/>
+          <w:szCs w:val="28"/>
+        </w:rPr>
+      </w:pPr>
+    </w:p>
+    <w:p>
+      <w:pPr>
+        <w:jc w:val="center"/>
+        <w:rPr>
+          <w:rFonts w:eastAsia="Questrial"/>
+          <w:sz w:val="28"/>
+          <w:szCs w:val="28"/>
+        </w:rPr>
+      </w:pPr>
+    </w:p>
+    <w:p>
+      <w:pPr>
+        <w:jc w:val="center"/>
+        <w:rPr>
+          <w:rFonts w:eastAsia="Questrial"/>
+          <w:sz w:val="28"/>
+          <w:szCs w:val="28"/>
+        </w:rPr>
+      </w:pPr>
+    </w:p>
+    <w:p>
+      <w:pPr>
+        <w:pStyle w:val="Ttulo1"/>
+        <w:rPr>
+          <w:rFonts w:eastAsia="Questrial"/>
+          <w:sz w:val="28"/>
+          <w:szCs w:val="28"/>
+        </w:rPr>
+      </w:pPr>
+      <w:bookmarkStart w:id="1" w:name="_Toc535743580"/>
       <w:r>
         <w:rPr>
           <w:rFonts w:eastAsia="Questrial"/>
@@ -665,6 +1628,7 @@
         </w:rPr>
         <w:t>.</w:t>
       </w:r>
+      <w:bookmarkEnd w:id="1"/>
     </w:p>
     <w:p>
       <w:pPr>
@@ -732,7 +1696,7 @@
     </w:p>
     <w:p>
       <w:pPr>
-        <w:jc w:val="both"/>
+        <w:pStyle w:val="Ttulo1"/>
         <w:rPr>
           <w:rFonts w:eastAsia="Questrial"/>
           <w:b/>
@@ -740,6 +1704,7 @@
           <w:szCs w:val="28"/>
         </w:rPr>
       </w:pPr>
+      <w:bookmarkStart w:id="2" w:name="_Toc535743581"/>
       <w:r>
         <w:rPr>
           <w:rFonts w:eastAsia="Questrial"/>
@@ -749,6 +1714,18 @@
         </w:rPr>
         <w:t>Listado de Casos de Prueba.</w:t>
       </w:r>
+      <w:bookmarkEnd w:id="2"/>
+    </w:p>
+    <w:p>
+      <w:pPr>
+        <w:jc w:val="both"/>
+        <w:rPr>
+          <w:rFonts w:eastAsia="Questrial"/>
+          <w:b/>
+          <w:sz w:val="28"/>
+          <w:szCs w:val="28"/>
+        </w:rPr>
+      </w:pPr>
     </w:p>
     <w:tbl>
       <w:tblPr>
@@ -2128,6 +3105,29 @@
     </w:p>
     <w:p>
       <w:pPr>
+        <w:pStyle w:val="Ttulo1"/>
+        <w:rPr>
+          <w:rFonts w:eastAsia="Questrial"/>
+          <w:b/>
+          <w:sz w:val="28"/>
+          <w:szCs w:val="28"/>
+        </w:rPr>
+      </w:pPr>
+      <w:bookmarkStart w:id="3" w:name="_Toc535743582"/>
+      <w:r>
+        <w:rPr>
+          <w:rFonts w:eastAsia="Questrial"/>
+          <w:b/>
+          <w:sz w:val="28"/>
+          <w:szCs w:val="28"/>
+        </w:rPr>
+        <w:lastRenderedPageBreak/>
+        <w:t>Revisiones de estilos del código mediante listas de cotejo.</w:t>
+      </w:r>
+      <w:bookmarkEnd w:id="3"/>
+    </w:p>
+    <w:p>
+      <w:pPr>
         <w:jc w:val="both"/>
         <w:rPr>
           <w:rFonts w:eastAsia="Questrial"/>
@@ -2138,34 +3138,87 @@
     </w:p>
     <w:p>
       <w:pPr>
+        <w:pStyle w:val="Prrafodelista"/>
+        <w:numPr>
+          <w:ilvl w:val="0"/>
+          <w:numId w:val="8"/>
+        </w:numPr>
         <w:jc w:val="both"/>
+        <w:outlineLvl w:val="1"/>
         <w:rPr>
           <w:rFonts w:eastAsia="Questrial"/>
           <w:sz w:val="24"/>
           <w:szCs w:val="28"/>
         </w:rPr>
       </w:pPr>
-    </w:p>
-    <w:p>
-      <w:pPr>
+      <w:bookmarkStart w:id="4" w:name="_Toc535743583"/>
+      <w:r>
+        <w:rPr>
+          <w:rFonts w:eastAsia="Questrial"/>
+          <w:sz w:val="24"/>
+          <w:szCs w:val="28"/>
+        </w:rPr>
+        <w:t>Lista de cotejo de Legibilidad.</w:t>
+      </w:r>
+      <w:bookmarkEnd w:id="4"/>
+    </w:p>
+    <w:p>
+      <w:pPr>
+        <w:pStyle w:val="Prrafodelista"/>
+        <w:numPr>
+          <w:ilvl w:val="0"/>
+          <w:numId w:val="8"/>
+        </w:numPr>
         <w:jc w:val="both"/>
+        <w:outlineLvl w:val="1"/>
         <w:rPr>
           <w:rFonts w:eastAsia="Questrial"/>
           <w:sz w:val="24"/>
           <w:szCs w:val="28"/>
         </w:rPr>
       </w:pPr>
+      <w:bookmarkStart w:id="5" w:name="_Toc535743584"/>
+      <w:r>
+        <w:rPr>
+          <w:rFonts w:eastAsia="Questrial"/>
+          <w:sz w:val="24"/>
+          <w:szCs w:val="28"/>
+        </w:rPr>
+        <w:t>Lista de cotejo de Comprensibilidad.</w:t>
+      </w:r>
+      <w:bookmarkEnd w:id="5"/>
     </w:p>
     <w:p>
       <w:pPr>
         <w:jc w:val="both"/>
         <w:rPr>
           <w:rFonts w:eastAsia="Questrial"/>
+          <w:sz w:val="24"/>
+          <w:szCs w:val="28"/>
+        </w:rPr>
+      </w:pPr>
+    </w:p>
+    <w:p>
+      <w:pPr>
+        <w:jc w:val="both"/>
+        <w:rPr>
+          <w:rFonts w:eastAsia="Questrial"/>
+          <w:sz w:val="24"/>
+          <w:szCs w:val="28"/>
+        </w:rPr>
+      </w:pPr>
+    </w:p>
+    <w:p>
+      <w:pPr>
+        <w:pStyle w:val="Ttulo1"/>
+        <w:rPr>
+          <w:rFonts w:eastAsia="Questrial"/>
           <w:b/>
           <w:sz w:val="28"/>
           <w:szCs w:val="28"/>
         </w:rPr>
       </w:pPr>
+      <w:bookmarkStart w:id="6" w:name="_Toc535743585"/>
       <w:r>
         <w:rPr>
           <w:rFonts w:eastAsia="Questrial"/>
@@ -2173,9 +3226,9 @@
           <w:sz w:val="28"/>
           <w:szCs w:val="28"/>
         </w:rPr>
-        <w:lastRenderedPageBreak/>
-        <w:t>Análisis de Resultados.</w:t>
+        <w:t>Revisiones estáticas del código.</w:t>
       </w:r>
+      <w:bookmarkEnd w:id="6"/>
     </w:p>
     <w:p>
       <w:pPr>
@@ -2190,265 +3243,65 @@
     </w:p>
     <w:p>
       <w:pPr>
+        <w:pStyle w:val="Prrafodelista"/>
+        <w:numPr>
+          <w:ilvl w:val="0"/>
+          <w:numId w:val="9"/>
+        </w:numPr>
         <w:jc w:val="both"/>
-        <w:rPr>
-          <w:rFonts w:eastAsia="Questrial"/>
-          <w:b/>
+        <w:outlineLvl w:val="1"/>
+        <w:rPr>
+          <w:rFonts w:eastAsia="Questrial"/>
           <w:sz w:val="24"/>
           <w:szCs w:val="28"/>
         </w:rPr>
       </w:pPr>
+      <w:bookmarkStart w:id="7" w:name="_Toc535743586"/>
+      <w:proofErr w:type="spellStart"/>
       <w:r>
         <w:rPr>
           <w:rFonts w:eastAsia="Questrial"/>
-          <w:b/>
           <w:sz w:val="24"/>
           <w:szCs w:val="28"/>
         </w:rPr>
-        <w:t>Caso 1</w:t>
+        <w:t>OcamlLint</w:t>
       </w:r>
+      <w:proofErr w:type="spellEnd"/>
       <w:r>
         <w:rPr>
           <w:rFonts w:eastAsia="Questrial"/>
-          <w:b/>
           <w:sz w:val="24"/>
           <w:szCs w:val="28"/>
         </w:rPr>
         <w:t>.</w:t>
       </w:r>
-    </w:p>
-    <w:p>
-      <w:pPr>
+      <w:bookmarkEnd w:id="7"/>
+    </w:p>
+    <w:p>
+      <w:pPr>
+        <w:pStyle w:val="Prrafodelista"/>
+        <w:numPr>
+          <w:ilvl w:val="0"/>
+          <w:numId w:val="9"/>
+        </w:numPr>
         <w:jc w:val="both"/>
+        <w:outlineLvl w:val="1"/>
         <w:rPr>
           <w:rFonts w:eastAsia="Questrial"/>
           <w:sz w:val="24"/>
           <w:szCs w:val="28"/>
         </w:rPr>
       </w:pPr>
+      <w:bookmarkStart w:id="8" w:name="_Toc535743587"/>
       <w:r>
         <w:rPr>
           <w:rFonts w:eastAsia="Questrial"/>
           <w:sz w:val="24"/>
           <w:szCs w:val="28"/>
         </w:rPr>
-        <w:tab/>
-        <w:t>Resultado en JAVA.</w:t>
+        <w:t>OUnit.</w:t>
       </w:r>
-    </w:p>
-    <w:p>
-      <w:pPr>
-        <w:jc w:val="both"/>
-        <w:rPr>
-          <w:rFonts w:eastAsia="Questrial"/>
-          <w:sz w:val="24"/>
-          <w:szCs w:val="28"/>
-        </w:rPr>
-      </w:pPr>
-      <w:r>
-        <w:rPr>
-          <w:rFonts w:eastAsia="Questrial"/>
-          <w:sz w:val="24"/>
-          <w:szCs w:val="28"/>
-        </w:rPr>
-        <w:tab/>
-      </w:r>
-      <w:r>
-        <w:rPr>
-          <w:rFonts w:eastAsia="Questrial"/>
-          <w:sz w:val="24"/>
-          <w:szCs w:val="28"/>
-        </w:rPr>
-        <w:tab/>
-        <w:t>-Se pone el árbol decorado.</w:t>
-      </w:r>
-    </w:p>
-    <w:p>
-      <w:pPr>
-        <w:jc w:val="both"/>
-        <w:rPr>
-          <w:rFonts w:eastAsia="Questrial"/>
-          <w:sz w:val="24"/>
-          <w:szCs w:val="28"/>
-        </w:rPr>
-      </w:pPr>
-      <w:r>
-        <w:rPr>
-          <w:rFonts w:eastAsia="Questrial"/>
-          <w:sz w:val="24"/>
-          <w:szCs w:val="28"/>
-        </w:rPr>
-        <w:tab/>
-        <w:t>Resultado en OCAML.</w:t>
-      </w:r>
-    </w:p>
-    <w:p>
-      <w:pPr>
-        <w:jc w:val="both"/>
-        <w:rPr>
-          <w:rFonts w:eastAsia="Questrial"/>
-          <w:sz w:val="24"/>
-          <w:szCs w:val="28"/>
-        </w:rPr>
-      </w:pPr>
-      <w:r>
-        <w:rPr>
-          <w:rFonts w:eastAsia="Questrial"/>
-          <w:sz w:val="24"/>
-          <w:szCs w:val="28"/>
-        </w:rPr>
-        <w:tab/>
-      </w:r>
-      <w:r>
-        <w:rPr>
-          <w:rFonts w:eastAsia="Questrial"/>
-          <w:sz w:val="24"/>
-          <w:szCs w:val="28"/>
-        </w:rPr>
-        <w:tab/>
-        <w:t>-Se pone el árbol decorado.</w:t>
-      </w:r>
-    </w:p>
-    <w:p>
-      <w:pPr>
-        <w:jc w:val="both"/>
-        <w:rPr>
-          <w:rFonts w:eastAsia="Questrial"/>
-          <w:sz w:val="24"/>
-          <w:szCs w:val="28"/>
-        </w:rPr>
-      </w:pPr>
-      <w:r>
-        <w:rPr>
-          <w:rFonts w:eastAsia="Questrial"/>
-          <w:sz w:val="24"/>
-          <w:szCs w:val="28"/>
-        </w:rPr>
-        <w:tab/>
-        <w:t>Resultado de comparación.</w:t>
-      </w:r>
-    </w:p>
-    <w:p>
-      <w:pPr>
-        <w:jc w:val="both"/>
-        <w:rPr>
-          <w:rFonts w:eastAsia="Questrial"/>
-          <w:b/>
-          <w:sz w:val="24"/>
-          <w:szCs w:val="28"/>
-        </w:rPr>
-      </w:pPr>
-    </w:p>
-    <w:p>
-      <w:pPr>
-        <w:jc w:val="both"/>
-        <w:rPr>
-          <w:rFonts w:eastAsia="Questrial"/>
-          <w:b/>
-          <w:sz w:val="24"/>
-          <w:szCs w:val="28"/>
-        </w:rPr>
-      </w:pPr>
-      <w:r>
-        <w:rPr>
-          <w:rFonts w:eastAsia="Questrial"/>
-          <w:b/>
-          <w:sz w:val="24"/>
-          <w:szCs w:val="28"/>
-        </w:rPr>
-        <w:t>Caso 2.</w:t>
-      </w:r>
-    </w:p>
-    <w:p>
-      <w:pPr>
-        <w:jc w:val="both"/>
-        <w:rPr>
-          <w:rFonts w:eastAsia="Questrial"/>
-          <w:b/>
-          <w:sz w:val="24"/>
-          <w:szCs w:val="28"/>
-        </w:rPr>
-      </w:pPr>
-    </w:p>
-    <w:p>
-      <w:pPr>
-        <w:jc w:val="both"/>
-        <w:rPr>
-          <w:rFonts w:eastAsia="Questrial"/>
-          <w:b/>
-          <w:sz w:val="24"/>
-          <w:szCs w:val="28"/>
-        </w:rPr>
-      </w:pPr>
-      <w:r>
-        <w:rPr>
-          <w:rFonts w:eastAsia="Questrial"/>
-          <w:b/>
-          <w:sz w:val="24"/>
-          <w:szCs w:val="28"/>
-        </w:rPr>
-        <w:t>.</w:t>
-      </w:r>
-    </w:p>
-    <w:p>
-      <w:pPr>
-        <w:jc w:val="both"/>
-        <w:rPr>
-          <w:rFonts w:eastAsia="Questrial"/>
-          <w:b/>
-          <w:sz w:val="24"/>
-          <w:szCs w:val="28"/>
-        </w:rPr>
-      </w:pPr>
-      <w:r>
-        <w:rPr>
-          <w:rFonts w:eastAsia="Questrial"/>
-          <w:b/>
-          <w:sz w:val="24"/>
-          <w:szCs w:val="28"/>
-        </w:rPr>
-        <w:t>.</w:t>
-      </w:r>
-    </w:p>
-    <w:p>
-      <w:pPr>
-        <w:jc w:val="both"/>
-        <w:rPr>
-          <w:rFonts w:eastAsia="Questrial"/>
-          <w:b/>
-          <w:sz w:val="24"/>
-          <w:szCs w:val="28"/>
-        </w:rPr>
-      </w:pPr>
-      <w:r>
-        <w:rPr>
-          <w:rFonts w:eastAsia="Questrial"/>
-          <w:b/>
-          <w:sz w:val="24"/>
-          <w:szCs w:val="28"/>
-        </w:rPr>
-        <w:t>.</w:t>
-      </w:r>
-    </w:p>
-    <w:p>
-      <w:pPr>
-        <w:jc w:val="both"/>
-        <w:rPr>
-          <w:rFonts w:eastAsia="Questrial"/>
-          <w:b/>
-          <w:sz w:val="24"/>
-          <w:szCs w:val="28"/>
-        </w:rPr>
-      </w:pPr>
-      <w:r>
-        <w:rPr>
-          <w:rFonts w:eastAsia="Questrial"/>
-          <w:b/>
-          <w:sz w:val="24"/>
-          <w:szCs w:val="28"/>
-        </w:rPr>
-        <w:t>Caso N.</w:t>
-      </w:r>
+      <w:bookmarkEnd w:id="8"/>
     </w:p>
     <w:sectPr>
       <w:pgSz w:w="11909" w:h="16834"/>
@@ -2576,6 +3429,119 @@
     </w:lvl>
   </w:abstractNum>
   <w:abstractNum w:abstractNumId="1" w15:restartNumberingAfterBreak="0">
+    <w:nsid w:val="409A136F"/>
+    <w:multiLevelType w:val="hybridMultilevel"/>
+    <w:tmpl w:val="75ACB87E"/>
+    <w:lvl w:ilvl="0" w:tplc="140A0001">
+      <w:start w:val="1"/>
+      <w:numFmt w:val="bullet"/>
+      <w:lvlText w:val=""/>
+      <w:lvlJc w:val="left"/>
+      <w:pPr>
+        <w:ind w:left="720" w:hanging="360"/>
+      </w:pPr>
+      <w:rPr>
+        <w:rFonts w:ascii="Symbol" w:hAnsi="Symbol" w:hint="default"/>
+      </w:rPr>
+    </w:lvl>
+    <w:lvl w:ilvl="1" w:tplc="140A0003" w:tentative="1">
+      <w:start w:val="1"/>
+      <w:numFmt w:val="bullet"/>
+      <w:lvlText w:val="o"/>
+      <w:lvlJc w:val="left"/>
+      <w:pPr>
+        <w:ind w:left="1440" w:hanging="360"/>
+      </w:pPr>
+      <w:rPr>
+        <w:rFonts w:ascii="Courier New" w:hAnsi="Courier New" w:cs="Courier New" w:hint="default"/>
+      </w:rPr>
+    </w:lvl>
+    <w:lvl w:ilvl="2" w:tplc="140A0005" w:tentative="1">
+      <w:start w:val="1"/>
+      <w:numFmt w:val="bullet"/>
+      <w:lvlText w:val=""/>
+      <w:lvlJc w:val="left"/>
+      <w:pPr>
+        <w:ind w:left="2160" w:hanging="360"/>
+      </w:pPr>
+      <w:rPr>
+        <w:rFonts w:ascii="Wingdings" w:hAnsi="Wingdings" w:hint="default"/>
+      </w:rPr>
+    </w:lvl>
+    <w:lvl w:ilvl="3" w:tplc="140A0001" w:tentative="1">
+      <w:start w:val="1"/>
+      <w:numFmt w:val="bullet"/>
+      <w:lvlText w:val=""/>
+      <w:lvlJc w:val="left"/>
+      <w:pPr>
+        <w:ind w:left="2880" w:hanging="360"/>
+      </w:pPr>
+      <w:rPr>
+        <w:rFonts w:ascii="Symbol" w:hAnsi="Symbol" w:hint="default"/>
+      </w:rPr>
+    </w:lvl>
+    <w:lvl w:ilvl="4" w:tplc="140A0003" w:tentative="1">
+      <w:start w:val="1"/>
+      <w:numFmt w:val="bullet"/>
+      <w:lvlText w:val="o"/>
+      <w:lvlJc w:val="left"/>
+      <w:pPr>
+        <w:ind w:left="3600" w:hanging="360"/>
+      </w:pPr>
+      <w:rPr>
+        <w:rFonts w:ascii="Courier New" w:hAnsi="Courier New" w:cs="Courier New" w:hint="default"/>
+      </w:rPr>
+    </w:lvl>
+    <w:lvl w:ilvl="5" w:tplc="140A0005" w:tentative="1">
+      <w:start w:val="1"/>
+      <w:numFmt w:val="bullet"/>
+      <w:lvlText w:val=""/>
+      <w:lvlJc w:val="left"/>
+      <w:pPr>
+        <w:ind w:left="4320" w:hanging="360"/>
+      </w:pPr>
+      <w:rPr>
+        <w:rFonts w:ascii="Wingdings" w:hAnsi="Wingdings" w:hint="default"/>
+      </w:rPr>
+    </w:lvl>
+    <w:lvl w:ilvl="6" w:tplc="140A0001" w:tentative="1">
+      <w:start w:val="1"/>
+      <w:numFmt w:val="bullet"/>
+      <w:lvlText w:val=""/>
+      <w:lvlJc w:val="left"/>
+      <w:pPr>
+        <w:ind w:left="5040" w:hanging="360"/>
+      </w:pPr>
+      <w:rPr>
+        <w:rFonts w:ascii="Symbol" w:hAnsi="Symbol" w:hint="default"/>
+      </w:rPr>
+    </w:lvl>
+    <w:lvl w:ilvl="7" w:tplc="140A0003" w:tentative="1">
+      <w:start w:val="1"/>
+      <w:numFmt w:val="bullet"/>
+      <w:lvlText w:val="o"/>
+      <w:lvlJc w:val="left"/>
+      <w:pPr>
+        <w:ind w:left="5760" w:hanging="360"/>
+      </w:pPr>
+      <w:rPr>
+        <w:rFonts w:ascii="Courier New" w:hAnsi="Courier New" w:cs="Courier New" w:hint="default"/>
+      </w:rPr>
+    </w:lvl>
+    <w:lvl w:ilvl="8" w:tplc="140A0005" w:tentative="1">
+      <w:start w:val="1"/>
+      <w:numFmt w:val="bullet"/>
+      <w:lvlText w:val=""/>
+      <w:lvlJc w:val="left"/>
+      <w:pPr>
+        <w:ind w:left="6480" w:hanging="360"/>
+      </w:pPr>
+      <w:rPr>
+        <w:rFonts w:ascii="Wingdings" w:hAnsi="Wingdings" w:hint="default"/>
+      </w:rPr>
+    </w:lvl>
+  </w:abstractNum>
+  <w:abstractNum w:abstractNumId="2" w15:restartNumberingAfterBreak="0">
     <w:nsid w:val="47177D25"/>
     <w:multiLevelType w:val="multilevel"/>
     <w:tmpl w:val="74742BCC"/>
@@ -2688,7 +3654,7 @@
       </w:rPr>
     </w:lvl>
   </w:abstractNum>
-  <w:abstractNum w:abstractNumId="2" w15:restartNumberingAfterBreak="0">
+  <w:abstractNum w:abstractNumId="3" w15:restartNumberingAfterBreak="0">
     <w:nsid w:val="558B7797"/>
     <w:multiLevelType w:val="multilevel"/>
     <w:tmpl w:val="54C6C130"/>
@@ -2801,7 +3767,7 @@
       </w:rPr>
     </w:lvl>
   </w:abstractNum>
-  <w:abstractNum w:abstractNumId="3" w15:restartNumberingAfterBreak="0">
+  <w:abstractNum w:abstractNumId="4" w15:restartNumberingAfterBreak="0">
     <w:nsid w:val="57CB4BAA"/>
     <w:multiLevelType w:val="multilevel"/>
     <w:tmpl w:val="03D8F416"/>
@@ -2914,7 +3880,7 @@
       </w:rPr>
     </w:lvl>
   </w:abstractNum>
-  <w:abstractNum w:abstractNumId="4" w15:restartNumberingAfterBreak="0">
+  <w:abstractNum w:abstractNumId="5" w15:restartNumberingAfterBreak="0">
     <w:nsid w:val="5D6649B2"/>
     <w:multiLevelType w:val="multilevel"/>
     <w:tmpl w:val="E842D76E"/>
@@ -3027,7 +3993,121 @@
       </w:rPr>
     </w:lvl>
   </w:abstractNum>
-  <w:abstractNum w:abstractNumId="5" w15:restartNumberingAfterBreak="0">
+  <w:abstractNum w:abstractNumId="6" w15:restartNumberingAfterBreak="0">
+    <w:nsid w:val="607F45A4"/>
+    <w:multiLevelType w:val="hybridMultilevel"/>
+    <w:tmpl w:val="1F40431C"/>
+    <w:lvl w:ilvl="0" w:tplc="FE76965A">
+      <w:start w:val="1"/>
+      <w:numFmt w:val="bullet"/>
+      <w:lvlText w:val=""/>
+      <w:lvlJc w:val="left"/>
+      <w:pPr>
+        <w:ind w:left="720" w:hanging="360"/>
+      </w:pPr>
+      <w:rPr>
+        <w:rFonts w:ascii="Symbol" w:hAnsi="Symbol" w:hint="default"/>
+        <w:b w:val="0"/>
+      </w:rPr>
+    </w:lvl>
+    <w:lvl w:ilvl="1" w:tplc="140A0003" w:tentative="1">
+      <w:start w:val="1"/>
+      <w:numFmt w:val="bullet"/>
+      <w:lvlText w:val="o"/>
+      <w:lvlJc w:val="left"/>
+      <w:pPr>
+        <w:ind w:left="1440" w:hanging="360"/>
+      </w:pPr>
+      <w:rPr>
+        <w:rFonts w:ascii="Courier New" w:hAnsi="Courier New" w:cs="Courier New" w:hint="default"/>
+      </w:rPr>
+    </w:lvl>
+    <w:lvl w:ilvl="2" w:tplc="140A0005" w:tentative="1">
+      <w:start w:val="1"/>
+      <w:numFmt w:val="bullet"/>
+      <w:lvlText w:val=""/>
+      <w:lvlJc w:val="left"/>
+      <w:pPr>
+        <w:ind w:left="2160" w:hanging="360"/>
+      </w:pPr>
+      <w:rPr>
+        <w:rFonts w:ascii="Wingdings" w:hAnsi="Wingdings" w:hint="default"/>
+      </w:rPr>
+    </w:lvl>
+    <w:lvl w:ilvl="3" w:tplc="140A0001" w:tentative="1">
+      <w:start w:val="1"/>
+      <w:numFmt w:val="bullet"/>
+      <w:lvlText w:val=""/>
+      <w:lvlJc w:val="left"/>
+      <w:pPr>
+        <w:ind w:left="2880" w:hanging="360"/>
+      </w:pPr>
+      <w:rPr>
+        <w:rFonts w:ascii="Symbol" w:hAnsi="Symbol" w:hint="default"/>
+      </w:rPr>
+    </w:lvl>
+    <w:lvl w:ilvl="4" w:tplc="140A0003" w:tentative="1">
+      <w:start w:val="1"/>
+      <w:numFmt w:val="bullet"/>
+      <w:lvlText w:val="o"/>
+      <w:lvlJc w:val="left"/>
+      <w:pPr>
+        <w:ind w:left="3600" w:hanging="360"/>
+      </w:pPr>
+      <w:rPr>
+        <w:rFonts w:ascii="Courier New" w:hAnsi="Courier New" w:cs="Courier New" w:hint="default"/>
+      </w:rPr>
+    </w:lvl>
+    <w:lvl w:ilvl="5" w:tplc="140A0005" w:tentative="1">
+      <w:start w:val="1"/>
+      <w:numFmt w:val="bullet"/>
+      <w:lvlText w:val=""/>
+      <w:lvlJc w:val="left"/>
+      <w:pPr>
+        <w:ind w:left="4320" w:hanging="360"/>
+      </w:pPr>
+      <w:rPr>
+        <w:rFonts w:ascii="Wingdings" w:hAnsi="Wingdings" w:hint="default"/>
+      </w:rPr>
+    </w:lvl>
+    <w:lvl w:ilvl="6" w:tplc="140A0001" w:tentative="1">
+      <w:start w:val="1"/>
+      <w:numFmt w:val="bullet"/>
+      <w:lvlText w:val=""/>
+      <w:lvlJc w:val="left"/>
+      <w:pPr>
+        <w:ind w:left="5040" w:hanging="360"/>
+      </w:pPr>
+      <w:rPr>
+        <w:rFonts w:ascii="Symbol" w:hAnsi="Symbol" w:hint="default"/>
+      </w:rPr>
+    </w:lvl>
+    <w:lvl w:ilvl="7" w:tplc="140A0003" w:tentative="1">
+      <w:start w:val="1"/>
+      <w:numFmt w:val="bullet"/>
+      <w:lvlText w:val="o"/>
+      <w:lvlJc w:val="left"/>
+      <w:pPr>
+        <w:ind w:left="5760" w:hanging="360"/>
+      </w:pPr>
+      <w:rPr>
+        <w:rFonts w:ascii="Courier New" w:hAnsi="Courier New" w:cs="Courier New" w:hint="default"/>
+      </w:rPr>
+    </w:lvl>
+    <w:lvl w:ilvl="8" w:tplc="140A0005" w:tentative="1">
+      <w:start w:val="1"/>
+      <w:numFmt w:val="bullet"/>
+      <w:lvlText w:val=""/>
+      <w:lvlJc w:val="left"/>
+      <w:pPr>
+        <w:ind w:left="6480" w:hanging="360"/>
+      </w:pPr>
+      <w:rPr>
+        <w:rFonts w:ascii="Wingdings" w:hAnsi="Wingdings" w:hint="default"/>
+      </w:rPr>
+    </w:lvl>
+  </w:abstractNum>
+  <w:abstractNum w:abstractNumId="7" w15:restartNumberingAfterBreak="0">
     <w:nsid w:val="6104130D"/>
     <w:multiLevelType w:val="multilevel"/>
     <w:tmpl w:val="343C2800"/>
@@ -3140,7 +4220,7 @@
       </w:rPr>
     </w:lvl>
   </w:abstractNum>
-  <w:abstractNum w:abstractNumId="6" w15:restartNumberingAfterBreak="0">
+  <w:abstractNum w:abstractNumId="8" w15:restartNumberingAfterBreak="0">
     <w:nsid w:val="7D8766BB"/>
     <w:multiLevelType w:val="multilevel"/>
     <w:tmpl w:val="B2C814A8"/>
@@ -3254,25 +4334,31 @@
     </w:lvl>
   </w:abstractNum>
   <w:num w:numId="1">
+    <w:abstractNumId w:val="3"/>
+  </w:num>
+  <w:num w:numId="2">
+    <w:abstractNumId w:val="8"/>
+  </w:num>
+  <w:num w:numId="3">
+    <w:abstractNumId w:val="4"/>
+  </w:num>
+  <w:num w:numId="4">
     <w:abstractNumId w:val="2"/>
   </w:num>
-  <w:num w:numId="2">
-    <w:abstractNumId w:val="6"/>
-  </w:num>
-  <w:num w:numId="3">
-    <w:abstractNumId w:val="3"/>
-  </w:num>
-  <w:num w:numId="4">
-    <w:abstractNumId w:val="1"/>
-  </w:num>
   <w:num w:numId="5">
-    <w:abstractNumId w:val="4"/>
+    <w:abstractNumId w:val="5"/>
   </w:num>
   <w:num w:numId="6">
     <w:abstractNumId w:val="0"/>
   </w:num>
   <w:num w:numId="7">
-    <w:abstractNumId w:val="5"/>
+    <w:abstractNumId w:val="7"/>
+  </w:num>
+  <w:num w:numId="8">
+    <w:abstractNumId w:val="1"/>
+  </w:num>
+  <w:num w:numId="9">
+    <w:abstractNumId w:val="6"/>
   </w:num>
 </w:numbering>
 </file>
@@ -3851,6 +4937,73 @@
       </w:tblBorders>
     </w:tblPr>
   </w:style>
+  <w:style w:type="paragraph" w:styleId="Prrafodelista">
+    <w:name w:val="List Paragraph"/>
+    <w:basedOn w:val="Normal"/>
+    <w:uiPriority w:val="34"/>
+    <w:qFormat/>
+    <w:rsid w:val="007559A6"/>
+    <w:pPr>
+      <w:ind w:left="720"/>
+      <w:contextualSpacing/>
+    </w:pPr>
+  </w:style>
+  <w:style w:type="paragraph" w:styleId="TtuloTDC">
+    <w:name w:val="TOC Heading"/>
+    <w:basedOn w:val="Ttulo1"/>
+    <w:next w:val="Normal"/>
+    <w:uiPriority w:val="39"/>
+    <w:unhideWhenUsed/>
+    <w:qFormat/>
+    <w:rsid w:val="009A25E9"/>
+    <w:pPr>
+      <w:spacing w:before="240" w:after="0" w:line="259" w:lineRule="auto"/>
+      <w:outlineLvl w:val="9"/>
+    </w:pPr>
+    <w:rPr>
+      <w:rFonts w:asciiTheme="majorHAnsi" w:eastAsiaTheme="majorEastAsia" w:hAnsiTheme="majorHAnsi" w:cstheme="majorBidi"/>
+      <w:color w:val="365F91" w:themeColor="accent1" w:themeShade="BF"/>
+      <w:sz w:val="32"/>
+      <w:szCs w:val="32"/>
+      <w:lang w:val="es-CR" w:eastAsia="es-CR"/>
+    </w:rPr>
+  </w:style>
+  <w:style w:type="paragraph" w:styleId="TDC1">
+    <w:name w:val="toc 1"/>
+    <w:basedOn w:val="Normal"/>
+    <w:next w:val="Normal"/>
+    <w:autoRedefine/>
+    <w:uiPriority w:val="39"/>
+    <w:unhideWhenUsed/>
+    <w:rsid w:val="009A25E9"/>
+    <w:pPr>
+      <w:spacing w:after="100"/>
+    </w:pPr>
+  </w:style>
+  <w:style w:type="paragraph" w:styleId="TDC2">
+    <w:name w:val="toc 2"/>
+    <w:basedOn w:val="Normal"/>
+    <w:next w:val="Normal"/>
+    <w:autoRedefine/>
+    <w:uiPriority w:val="39"/>
+    <w:unhideWhenUsed/>
+    <w:rsid w:val="009A25E9"/>
+    <w:pPr>
+      <w:spacing w:after="100"/>
+      <w:ind w:left="220"/>
+    </w:pPr>
+  </w:style>
+  <w:style w:type="character" w:styleId="Hipervnculo">
+    <w:name w:val="Hyperlink"/>
+    <w:basedOn w:val="Fuentedeprrafopredeter"/>
+    <w:uiPriority w:val="99"/>
+    <w:unhideWhenUsed/>
+    <w:rsid w:val="009A25E9"/>
+    <w:rPr>
+      <w:color w:val="0000FF" w:themeColor="hyperlink"/>
+      <w:u w:val="single"/>
+    </w:rPr>
+  </w:style>
 </w:styles>
 </file>
 
@@ -4172,4 +5325,16 @@
   </a:objectDefaults>
   <a:extraClrSchemeLst/>
 </a:theme>
+</file>
+
+<file path=customXml/item1.xml><?xml version="1.0" encoding="utf-8"?>
+<b:Sources xmlns:b="http://schemas.openxmlformats.org/officeDocument/2006/bibliography" xmlns="http://schemas.openxmlformats.org/officeDocument/2006/bibliography" SelectedStyle="\APASixthEditionOfficeOnline.xsl" StyleName="APA" Version="6"/>
+</file>
+
+<file path=customXml/itemProps1.xml><?xml version="1.0" encoding="utf-8"?>
+<ds:datastoreItem xmlns:ds="http://schemas.openxmlformats.org/officeDocument/2006/customXml" ds:itemID="{1E1F48F4-5C9A-40C4-B651-1F675CE0C272}">
+  <ds:schemaRefs>
+    <ds:schemaRef ds:uri="http://schemas.openxmlformats.org/officeDocument/2006/bibliography"/>
+  </ds:schemaRefs>
+</ds:datastoreItem>
 </file>
</xml_diff>

<commit_message>
Catalogo de pruebas terminado
</commit_message>
<xml_diff>
--- a/Documentos/Iteración 3/Catalogo de Pruebas.docx
+++ b/Documentos/Iteración 3/Catalogo de Pruebas.docx
@@ -632,8 +632,11 @@
     <w:sdt>
       <w:sdtPr>
         <w:rPr>
-          <w:rFonts w:ascii="Arial" w:hAnsi="Arial" w:cs="Arial"/>
-          <w:lang w:val="es-ES"/>
+          <w:rFonts w:ascii="Arial" w:eastAsia="Arial" w:hAnsi="Arial" w:cs="Arial"/>
+          <w:color w:val="auto"/>
+          <w:sz w:val="22"/>
+          <w:szCs w:val="22"/>
+          <w:lang w:val="es-ES" w:eastAsia="es-ES"/>
         </w:rPr>
         <w:id w:val="-1121849338"/>
         <w:docPartObj>
@@ -643,13 +646,8 @@
       </w:sdtPr>
       <w:sdtEndPr>
         <w:rPr>
-          <w:rFonts w:eastAsia="Arial"/>
           <w:b/>
           <w:bCs/>
-          <w:color w:val="auto"/>
-          <w:sz w:val="22"/>
-          <w:szCs w:val="22"/>
-          <w:lang w:eastAsia="es-ES"/>
         </w:rPr>
       </w:sdtEndPr>
       <w:sdtContent>
@@ -1407,8 +1405,6 @@
           <w:szCs w:val="28"/>
         </w:rPr>
       </w:pPr>
-      <w:bookmarkStart w:id="0" w:name="_GoBack"/>
-      <w:bookmarkEnd w:id="0"/>
     </w:p>
     <w:p>
       <w:pPr>
@@ -1609,7 +1605,7 @@
           <w:szCs w:val="28"/>
         </w:rPr>
       </w:pPr>
-      <w:bookmarkStart w:id="1" w:name="_Toc535743580"/>
+      <w:bookmarkStart w:id="0" w:name="_Toc535743580"/>
       <w:r>
         <w:rPr>
           <w:rFonts w:eastAsia="Questrial"/>
@@ -1628,7 +1624,7 @@
         </w:rPr>
         <w:t>.</w:t>
       </w:r>
-      <w:bookmarkEnd w:id="1"/>
+      <w:bookmarkEnd w:id="0"/>
     </w:p>
     <w:p>
       <w:pPr>
@@ -1704,7 +1700,7 @@
           <w:szCs w:val="28"/>
         </w:rPr>
       </w:pPr>
-      <w:bookmarkStart w:id="2" w:name="_Toc535743581"/>
+      <w:bookmarkStart w:id="1" w:name="_Toc535743581"/>
       <w:r>
         <w:rPr>
           <w:rFonts w:eastAsia="Questrial"/>
@@ -1714,7 +1710,7 @@
         </w:rPr>
         <w:t>Listado de Casos de Prueba.</w:t>
       </w:r>
-      <w:bookmarkEnd w:id="2"/>
+      <w:bookmarkEnd w:id="1"/>
     </w:p>
     <w:p>
       <w:pPr>
@@ -3113,7 +3109,7 @@
           <w:szCs w:val="28"/>
         </w:rPr>
       </w:pPr>
-      <w:bookmarkStart w:id="3" w:name="_Toc535743582"/>
+      <w:bookmarkStart w:id="2" w:name="_Toc535743582"/>
       <w:r>
         <w:rPr>
           <w:rFonts w:eastAsia="Questrial"/>
@@ -3124,17 +3120,19 @@
         <w:lastRenderedPageBreak/>
         <w:t>Revisiones de estilos del código mediante listas de cotejo.</w:t>
       </w:r>
-      <w:bookmarkEnd w:id="3"/>
+      <w:bookmarkEnd w:id="2"/>
     </w:p>
     <w:p>
       <w:pPr>
         <w:jc w:val="both"/>
-        <w:rPr>
-          <w:rFonts w:eastAsia="Questrial"/>
-          <w:sz w:val="24"/>
-          <w:szCs w:val="28"/>
-        </w:rPr>
-      </w:pPr>
+        <w:outlineLvl w:val="1"/>
+        <w:rPr>
+          <w:rFonts w:eastAsia="Questrial"/>
+          <w:sz w:val="24"/>
+          <w:szCs w:val="28"/>
+        </w:rPr>
+      </w:pPr>
+      <w:bookmarkStart w:id="3" w:name="_Toc535743583"/>
     </w:p>
     <w:p>
       <w:pPr>
@@ -3151,7 +3149,6 @@
           <w:szCs w:val="28"/>
         </w:rPr>
       </w:pPr>
-      <w:bookmarkStart w:id="4" w:name="_Toc535743583"/>
       <w:r>
         <w:rPr>
           <w:rFonts w:eastAsia="Questrial"/>
@@ -3160,7 +3157,944 @@
         </w:rPr>
         <w:t>Lista de cotejo de Legibilidad.</w:t>
       </w:r>
-      <w:bookmarkEnd w:id="4"/>
+      <w:bookmarkEnd w:id="3"/>
+    </w:p>
+    <w:p>
+      <w:pPr>
+        <w:rPr>
+          <w:rFonts w:eastAsia="Questrial"/>
+          <w:sz w:val="24"/>
+          <w:szCs w:val="28"/>
+        </w:rPr>
+      </w:pPr>
+    </w:p>
+    <w:p>
+      <w:pPr>
+        <w:rPr>
+          <w:rFonts w:eastAsia="Questrial"/>
+          <w:sz w:val="24"/>
+          <w:szCs w:val="28"/>
+        </w:rPr>
+      </w:pPr>
+      <w:bookmarkStart w:id="4" w:name="_Hlk535751482"/>
+      <w:r>
+        <w:rPr>
+          <w:rFonts w:eastAsia="Questrial"/>
+          <w:sz w:val="24"/>
+          <w:szCs w:val="28"/>
+        </w:rPr>
+        <w:t>Ejecución de la Legibilidad:</w:t>
+      </w:r>
+    </w:p>
+    <w:p>
+      <w:pPr>
+        <w:rPr>
+          <w:rFonts w:eastAsia="Questrial"/>
+          <w:sz w:val="24"/>
+          <w:szCs w:val="28"/>
+        </w:rPr>
+      </w:pPr>
+      <w:r>
+        <w:rPr>
+          <w:rFonts w:eastAsia="Questrial"/>
+          <w:sz w:val="24"/>
+          <w:szCs w:val="28"/>
+        </w:rPr>
+        <w:tab/>
+        <w:t>Fecha:</w:t>
+      </w:r>
+    </w:p>
+    <w:p>
+      <w:pPr>
+        <w:rPr>
+          <w:rFonts w:eastAsia="Questrial"/>
+          <w:sz w:val="24"/>
+          <w:szCs w:val="28"/>
+        </w:rPr>
+      </w:pPr>
+      <w:r>
+        <w:rPr>
+          <w:rFonts w:eastAsia="Questrial"/>
+          <w:sz w:val="24"/>
+          <w:szCs w:val="28"/>
+        </w:rPr>
+        <w:tab/>
+        <w:t>Nombre del documento:</w:t>
+      </w:r>
+    </w:p>
+    <w:p>
+      <w:pPr>
+        <w:rPr>
+          <w:rFonts w:eastAsia="Questrial"/>
+          <w:sz w:val="24"/>
+          <w:szCs w:val="28"/>
+        </w:rPr>
+      </w:pPr>
+      <w:r>
+        <w:rPr>
+          <w:rFonts w:eastAsia="Questrial"/>
+          <w:sz w:val="24"/>
+          <w:szCs w:val="28"/>
+        </w:rPr>
+        <w:tab/>
+        <w:t>Nombre del revisor:</w:t>
+      </w:r>
+    </w:p>
+    <w:bookmarkEnd w:id="4"/>
+    <w:p>
+      <w:pPr>
+        <w:rPr>
+          <w:rFonts w:eastAsia="Questrial"/>
+          <w:sz w:val="24"/>
+          <w:szCs w:val="28"/>
+        </w:rPr>
+      </w:pPr>
+    </w:p>
+    <w:tbl>
+      <w:tblPr>
+        <w:tblStyle w:val="Tablaconcuadrcula"/>
+        <w:tblW w:w="10348" w:type="dxa"/>
+        <w:tblInd w:w="-601" w:type="dxa"/>
+        <w:tblLook w:val="04A0" w:firstRow="1" w:lastRow="0" w:firstColumn="1" w:lastColumn="0" w:noHBand="0" w:noVBand="1"/>
+      </w:tblPr>
+      <w:tblGrid>
+        <w:gridCol w:w="3698"/>
+        <w:gridCol w:w="1689"/>
+        <w:gridCol w:w="1722"/>
+        <w:gridCol w:w="3239"/>
+      </w:tblGrid>
+      <w:tr>
+        <w:trPr>
+          <w:trHeight w:val="454"/>
+        </w:trPr>
+        <w:tc>
+          <w:tcPr>
+            <w:tcW w:w="3698" w:type="dxa"/>
+            <w:shd w:val="clear" w:color="auto" w:fill="B8CCE4" w:themeFill="accent1" w:themeFillTint="66"/>
+            <w:vAlign w:val="center"/>
+          </w:tcPr>
+          <w:p>
+            <w:pPr>
+              <w:jc w:val="center"/>
+              <w:rPr>
+                <w:rFonts w:eastAsia="Questrial"/>
+                <w:b/>
+                <w:sz w:val="24"/>
+                <w:szCs w:val="28"/>
+              </w:rPr>
+            </w:pPr>
+            <w:bookmarkStart w:id="5" w:name="_Hlk535751308"/>
+            <w:r>
+              <w:rPr>
+                <w:rFonts w:eastAsia="Questrial"/>
+                <w:b/>
+                <w:sz w:val="24"/>
+                <w:szCs w:val="28"/>
+              </w:rPr>
+              <w:t>Aspecto de revisión</w:t>
+            </w:r>
+          </w:p>
+        </w:tc>
+        <w:tc>
+          <w:tcPr>
+            <w:tcW w:w="1689" w:type="dxa"/>
+            <w:shd w:val="clear" w:color="auto" w:fill="B8CCE4" w:themeFill="accent1" w:themeFillTint="66"/>
+            <w:vAlign w:val="center"/>
+          </w:tcPr>
+          <w:p>
+            <w:pPr>
+              <w:jc w:val="center"/>
+              <w:rPr>
+                <w:rFonts w:eastAsia="Questrial"/>
+                <w:b/>
+                <w:sz w:val="24"/>
+                <w:szCs w:val="28"/>
+              </w:rPr>
+            </w:pPr>
+            <w:r>
+              <w:rPr>
+                <w:rFonts w:eastAsia="Questrial"/>
+                <w:b/>
+                <w:sz w:val="24"/>
+                <w:szCs w:val="28"/>
+              </w:rPr>
+              <w:t>Presente</w:t>
+            </w:r>
+          </w:p>
+        </w:tc>
+        <w:tc>
+          <w:tcPr>
+            <w:tcW w:w="1722" w:type="dxa"/>
+            <w:shd w:val="clear" w:color="auto" w:fill="B8CCE4" w:themeFill="accent1" w:themeFillTint="66"/>
+            <w:vAlign w:val="center"/>
+          </w:tcPr>
+          <w:p>
+            <w:pPr>
+              <w:jc w:val="center"/>
+              <w:rPr>
+                <w:rFonts w:eastAsia="Questrial"/>
+                <w:b/>
+                <w:sz w:val="24"/>
+                <w:szCs w:val="28"/>
+              </w:rPr>
+            </w:pPr>
+            <w:r>
+              <w:rPr>
+                <w:rFonts w:eastAsia="Questrial"/>
+                <w:b/>
+                <w:sz w:val="24"/>
+                <w:szCs w:val="28"/>
+              </w:rPr>
+              <w:t>No presente</w:t>
+            </w:r>
+          </w:p>
+        </w:tc>
+        <w:tc>
+          <w:tcPr>
+            <w:tcW w:w="3239" w:type="dxa"/>
+            <w:shd w:val="clear" w:color="auto" w:fill="B8CCE4" w:themeFill="accent1" w:themeFillTint="66"/>
+            <w:vAlign w:val="center"/>
+          </w:tcPr>
+          <w:p>
+            <w:pPr>
+              <w:jc w:val="center"/>
+              <w:rPr>
+                <w:rFonts w:eastAsia="Questrial"/>
+                <w:b/>
+                <w:sz w:val="24"/>
+                <w:szCs w:val="28"/>
+              </w:rPr>
+            </w:pPr>
+            <w:r>
+              <w:rPr>
+                <w:rFonts w:eastAsia="Questrial"/>
+                <w:b/>
+                <w:sz w:val="24"/>
+                <w:szCs w:val="28"/>
+              </w:rPr>
+              <w:t>Observaciones</w:t>
+            </w:r>
+          </w:p>
+        </w:tc>
+      </w:tr>
+      <w:tr>
+        <w:tc>
+          <w:tcPr>
+            <w:tcW w:w="3698" w:type="dxa"/>
+          </w:tcPr>
+          <w:p>
+            <w:pPr>
+              <w:rPr>
+                <w:rFonts w:eastAsia="Questrial"/>
+                <w:sz w:val="24"/>
+                <w:szCs w:val="28"/>
+              </w:rPr>
+            </w:pPr>
+            <w:r>
+              <w:rPr>
+                <w:rFonts w:eastAsia="Questrial"/>
+                <w:sz w:val="24"/>
+                <w:szCs w:val="28"/>
+              </w:rPr>
+              <w:t>Presenta un encabezado en los archivos con los derechos de propiedad y los autores.</w:t>
+            </w:r>
+          </w:p>
+        </w:tc>
+        <w:tc>
+          <w:tcPr>
+            <w:tcW w:w="1689" w:type="dxa"/>
+          </w:tcPr>
+          <w:p>
+            <w:pPr>
+              <w:rPr>
+                <w:rFonts w:eastAsia="Questrial"/>
+                <w:sz w:val="24"/>
+                <w:szCs w:val="28"/>
+              </w:rPr>
+            </w:pPr>
+          </w:p>
+        </w:tc>
+        <w:tc>
+          <w:tcPr>
+            <w:tcW w:w="1722" w:type="dxa"/>
+          </w:tcPr>
+          <w:p>
+            <w:pPr>
+              <w:rPr>
+                <w:rFonts w:eastAsia="Questrial"/>
+                <w:sz w:val="24"/>
+                <w:szCs w:val="28"/>
+              </w:rPr>
+            </w:pPr>
+          </w:p>
+        </w:tc>
+        <w:tc>
+          <w:tcPr>
+            <w:tcW w:w="3239" w:type="dxa"/>
+          </w:tcPr>
+          <w:p>
+            <w:pPr>
+              <w:rPr>
+                <w:rFonts w:eastAsia="Questrial"/>
+                <w:sz w:val="24"/>
+                <w:szCs w:val="28"/>
+              </w:rPr>
+            </w:pPr>
+          </w:p>
+        </w:tc>
+      </w:tr>
+      <w:tr>
+        <w:tc>
+          <w:tcPr>
+            <w:tcW w:w="3698" w:type="dxa"/>
+          </w:tcPr>
+          <w:p>
+            <w:pPr>
+              <w:rPr>
+                <w:rFonts w:eastAsia="Questrial"/>
+                <w:sz w:val="24"/>
+                <w:szCs w:val="28"/>
+              </w:rPr>
+            </w:pPr>
+            <w:r>
+              <w:rPr>
+                <w:rFonts w:eastAsia="Questrial"/>
+                <w:sz w:val="24"/>
+                <w:szCs w:val="28"/>
+              </w:rPr>
+              <w:t>Las importaciones se colocan al comienzo del archivo.</w:t>
+            </w:r>
+          </w:p>
+        </w:tc>
+        <w:tc>
+          <w:tcPr>
+            <w:tcW w:w="1689" w:type="dxa"/>
+          </w:tcPr>
+          <w:p>
+            <w:pPr>
+              <w:rPr>
+                <w:rFonts w:eastAsia="Questrial"/>
+                <w:sz w:val="24"/>
+                <w:szCs w:val="28"/>
+              </w:rPr>
+            </w:pPr>
+          </w:p>
+        </w:tc>
+        <w:tc>
+          <w:tcPr>
+            <w:tcW w:w="1722" w:type="dxa"/>
+          </w:tcPr>
+          <w:p>
+            <w:pPr>
+              <w:rPr>
+                <w:rFonts w:eastAsia="Questrial"/>
+                <w:sz w:val="24"/>
+                <w:szCs w:val="28"/>
+              </w:rPr>
+            </w:pPr>
+          </w:p>
+        </w:tc>
+        <w:tc>
+          <w:tcPr>
+            <w:tcW w:w="3239" w:type="dxa"/>
+          </w:tcPr>
+          <w:p>
+            <w:pPr>
+              <w:rPr>
+                <w:rFonts w:eastAsia="Questrial"/>
+                <w:sz w:val="24"/>
+                <w:szCs w:val="28"/>
+              </w:rPr>
+            </w:pPr>
+          </w:p>
+        </w:tc>
+      </w:tr>
+      <w:tr>
+        <w:tc>
+          <w:tcPr>
+            <w:tcW w:w="3698" w:type="dxa"/>
+          </w:tcPr>
+          <w:p>
+            <w:pPr>
+              <w:rPr>
+                <w:rFonts w:eastAsia="Questrial"/>
+                <w:sz w:val="24"/>
+                <w:szCs w:val="28"/>
+              </w:rPr>
+            </w:pPr>
+            <w:r>
+              <w:rPr>
+                <w:rFonts w:eastAsia="Questrial"/>
+                <w:sz w:val="24"/>
+                <w:szCs w:val="28"/>
+              </w:rPr>
+              <w:t>El nombre de las funciones es significativo y descriptivo.</w:t>
+            </w:r>
+          </w:p>
+        </w:tc>
+        <w:tc>
+          <w:tcPr>
+            <w:tcW w:w="1689" w:type="dxa"/>
+          </w:tcPr>
+          <w:p>
+            <w:pPr>
+              <w:rPr>
+                <w:rFonts w:eastAsia="Questrial"/>
+                <w:sz w:val="24"/>
+                <w:szCs w:val="28"/>
+              </w:rPr>
+            </w:pPr>
+          </w:p>
+        </w:tc>
+        <w:tc>
+          <w:tcPr>
+            <w:tcW w:w="1722" w:type="dxa"/>
+          </w:tcPr>
+          <w:p>
+            <w:pPr>
+              <w:rPr>
+                <w:rFonts w:eastAsia="Questrial"/>
+                <w:sz w:val="24"/>
+                <w:szCs w:val="28"/>
+              </w:rPr>
+            </w:pPr>
+          </w:p>
+        </w:tc>
+        <w:tc>
+          <w:tcPr>
+            <w:tcW w:w="3239" w:type="dxa"/>
+          </w:tcPr>
+          <w:p>
+            <w:pPr>
+              <w:rPr>
+                <w:rFonts w:eastAsia="Questrial"/>
+                <w:sz w:val="24"/>
+                <w:szCs w:val="28"/>
+              </w:rPr>
+            </w:pPr>
+          </w:p>
+        </w:tc>
+      </w:tr>
+      <w:tr>
+        <w:tc>
+          <w:tcPr>
+            <w:tcW w:w="3698" w:type="dxa"/>
+          </w:tcPr>
+          <w:p>
+            <w:pPr>
+              <w:rPr>
+                <w:rFonts w:eastAsia="Questrial"/>
+                <w:sz w:val="24"/>
+                <w:szCs w:val="28"/>
+              </w:rPr>
+            </w:pPr>
+            <w:r>
+              <w:rPr>
+                <w:rFonts w:eastAsia="Questrial"/>
+                <w:sz w:val="24"/>
+                <w:szCs w:val="28"/>
+              </w:rPr>
+              <w:t>El nombre de las variables e identificadores es significativo y descriptivo.</w:t>
+            </w:r>
+          </w:p>
+        </w:tc>
+        <w:tc>
+          <w:tcPr>
+            <w:tcW w:w="1689" w:type="dxa"/>
+          </w:tcPr>
+          <w:p>
+            <w:pPr>
+              <w:rPr>
+                <w:rFonts w:eastAsia="Questrial"/>
+                <w:sz w:val="24"/>
+                <w:szCs w:val="28"/>
+              </w:rPr>
+            </w:pPr>
+          </w:p>
+        </w:tc>
+        <w:tc>
+          <w:tcPr>
+            <w:tcW w:w="1722" w:type="dxa"/>
+          </w:tcPr>
+          <w:p>
+            <w:pPr>
+              <w:rPr>
+                <w:rFonts w:eastAsia="Questrial"/>
+                <w:sz w:val="24"/>
+                <w:szCs w:val="28"/>
+              </w:rPr>
+            </w:pPr>
+          </w:p>
+        </w:tc>
+        <w:tc>
+          <w:tcPr>
+            <w:tcW w:w="3239" w:type="dxa"/>
+          </w:tcPr>
+          <w:p>
+            <w:pPr>
+              <w:rPr>
+                <w:rFonts w:eastAsia="Questrial"/>
+                <w:sz w:val="24"/>
+                <w:szCs w:val="28"/>
+              </w:rPr>
+            </w:pPr>
+          </w:p>
+        </w:tc>
+      </w:tr>
+      <w:tr>
+        <w:tc>
+          <w:tcPr>
+            <w:tcW w:w="3698" w:type="dxa"/>
+          </w:tcPr>
+          <w:p>
+            <w:pPr>
+              <w:rPr>
+                <w:rFonts w:eastAsia="Questrial"/>
+                <w:sz w:val="24"/>
+                <w:szCs w:val="28"/>
+              </w:rPr>
+            </w:pPr>
+            <w:r>
+              <w:rPr>
+                <w:rFonts w:eastAsia="Questrial"/>
+                <w:sz w:val="24"/>
+                <w:szCs w:val="28"/>
+              </w:rPr>
+              <w:t xml:space="preserve">Se mantiene el nivel de </w:t>
+            </w:r>
+            <w:proofErr w:type="spellStart"/>
+            <w:r>
+              <w:rPr>
+                <w:rFonts w:eastAsia="Questrial"/>
+                <w:sz w:val="24"/>
+                <w:szCs w:val="28"/>
+              </w:rPr>
+              <w:t>identación</w:t>
+            </w:r>
+            <w:proofErr w:type="spellEnd"/>
+            <w:r>
+              <w:rPr>
+                <w:rFonts w:eastAsia="Questrial"/>
+                <w:sz w:val="24"/>
+                <w:szCs w:val="28"/>
+              </w:rPr>
+              <w:t xml:space="preserve"> de 2 espacios establecido en el estándar de estilos para </w:t>
+            </w:r>
+            <w:proofErr w:type="spellStart"/>
+            <w:r>
+              <w:rPr>
+                <w:rFonts w:eastAsia="Questrial"/>
+                <w:sz w:val="24"/>
+                <w:szCs w:val="28"/>
+              </w:rPr>
+              <w:t>Ocaml</w:t>
+            </w:r>
+            <w:proofErr w:type="spellEnd"/>
+            <w:r>
+              <w:rPr>
+                <w:rFonts w:eastAsia="Questrial"/>
+                <w:sz w:val="24"/>
+                <w:szCs w:val="28"/>
+              </w:rPr>
+              <w:t xml:space="preserve">. </w:t>
+            </w:r>
+          </w:p>
+        </w:tc>
+        <w:tc>
+          <w:tcPr>
+            <w:tcW w:w="1689" w:type="dxa"/>
+          </w:tcPr>
+          <w:p>
+            <w:pPr>
+              <w:rPr>
+                <w:rFonts w:eastAsia="Questrial"/>
+                <w:sz w:val="24"/>
+                <w:szCs w:val="28"/>
+              </w:rPr>
+            </w:pPr>
+          </w:p>
+        </w:tc>
+        <w:tc>
+          <w:tcPr>
+            <w:tcW w:w="1722" w:type="dxa"/>
+          </w:tcPr>
+          <w:p>
+            <w:pPr>
+              <w:rPr>
+                <w:rFonts w:eastAsia="Questrial"/>
+                <w:sz w:val="24"/>
+                <w:szCs w:val="28"/>
+              </w:rPr>
+            </w:pPr>
+          </w:p>
+        </w:tc>
+        <w:tc>
+          <w:tcPr>
+            <w:tcW w:w="3239" w:type="dxa"/>
+          </w:tcPr>
+          <w:p>
+            <w:pPr>
+              <w:rPr>
+                <w:rFonts w:eastAsia="Questrial"/>
+                <w:sz w:val="24"/>
+                <w:szCs w:val="28"/>
+              </w:rPr>
+            </w:pPr>
+          </w:p>
+        </w:tc>
+      </w:tr>
+      <w:tr>
+        <w:tc>
+          <w:tcPr>
+            <w:tcW w:w="3698" w:type="dxa"/>
+          </w:tcPr>
+          <w:p>
+            <w:pPr>
+              <w:rPr>
+                <w:rFonts w:eastAsia="Questrial"/>
+                <w:sz w:val="24"/>
+                <w:szCs w:val="28"/>
+              </w:rPr>
+            </w:pPr>
+            <w:r>
+              <w:rPr>
+                <w:rFonts w:eastAsia="Questrial"/>
+                <w:sz w:val="24"/>
+                <w:szCs w:val="28"/>
+              </w:rPr>
+              <w:t>Se respetó el ancho de 80 columnas dentro del código.</w:t>
+            </w:r>
+          </w:p>
+        </w:tc>
+        <w:tc>
+          <w:tcPr>
+            <w:tcW w:w="1689" w:type="dxa"/>
+          </w:tcPr>
+          <w:p>
+            <w:pPr>
+              <w:rPr>
+                <w:rFonts w:eastAsia="Questrial"/>
+                <w:sz w:val="24"/>
+                <w:szCs w:val="28"/>
+              </w:rPr>
+            </w:pPr>
+          </w:p>
+        </w:tc>
+        <w:tc>
+          <w:tcPr>
+            <w:tcW w:w="1722" w:type="dxa"/>
+          </w:tcPr>
+          <w:p>
+            <w:pPr>
+              <w:rPr>
+                <w:rFonts w:eastAsia="Questrial"/>
+                <w:sz w:val="24"/>
+                <w:szCs w:val="28"/>
+              </w:rPr>
+            </w:pPr>
+          </w:p>
+        </w:tc>
+        <w:tc>
+          <w:tcPr>
+            <w:tcW w:w="3239" w:type="dxa"/>
+          </w:tcPr>
+          <w:p>
+            <w:pPr>
+              <w:rPr>
+                <w:rFonts w:eastAsia="Questrial"/>
+                <w:sz w:val="24"/>
+                <w:szCs w:val="28"/>
+              </w:rPr>
+            </w:pPr>
+          </w:p>
+        </w:tc>
+      </w:tr>
+      <w:tr>
+        <w:tc>
+          <w:tcPr>
+            <w:tcW w:w="3698" w:type="dxa"/>
+          </w:tcPr>
+          <w:p>
+            <w:pPr>
+              <w:rPr>
+                <w:rFonts w:eastAsia="Questrial"/>
+                <w:sz w:val="24"/>
+                <w:szCs w:val="28"/>
+              </w:rPr>
+            </w:pPr>
+            <w:r>
+              <w:rPr>
+                <w:rFonts w:eastAsia="Questrial"/>
+                <w:sz w:val="24"/>
+                <w:szCs w:val="28"/>
+              </w:rPr>
+              <w:t>Se rompieron líneas de código muy extensas.</w:t>
+            </w:r>
+          </w:p>
+        </w:tc>
+        <w:tc>
+          <w:tcPr>
+            <w:tcW w:w="1689" w:type="dxa"/>
+          </w:tcPr>
+          <w:p>
+            <w:pPr>
+              <w:rPr>
+                <w:rFonts w:eastAsia="Questrial"/>
+                <w:sz w:val="24"/>
+                <w:szCs w:val="28"/>
+              </w:rPr>
+            </w:pPr>
+          </w:p>
+        </w:tc>
+        <w:tc>
+          <w:tcPr>
+            <w:tcW w:w="1722" w:type="dxa"/>
+          </w:tcPr>
+          <w:p>
+            <w:pPr>
+              <w:rPr>
+                <w:rFonts w:eastAsia="Questrial"/>
+                <w:sz w:val="24"/>
+                <w:szCs w:val="28"/>
+              </w:rPr>
+            </w:pPr>
+          </w:p>
+        </w:tc>
+        <w:tc>
+          <w:tcPr>
+            <w:tcW w:w="3239" w:type="dxa"/>
+          </w:tcPr>
+          <w:p>
+            <w:pPr>
+              <w:rPr>
+                <w:rFonts w:eastAsia="Questrial"/>
+                <w:sz w:val="24"/>
+                <w:szCs w:val="28"/>
+              </w:rPr>
+            </w:pPr>
+          </w:p>
+        </w:tc>
+      </w:tr>
+      <w:tr>
+        <w:tc>
+          <w:tcPr>
+            <w:tcW w:w="3698" w:type="dxa"/>
+          </w:tcPr>
+          <w:p>
+            <w:pPr>
+              <w:rPr>
+                <w:rFonts w:eastAsia="Questrial"/>
+                <w:sz w:val="24"/>
+                <w:szCs w:val="28"/>
+              </w:rPr>
+            </w:pPr>
+            <w:r>
+              <w:rPr>
+                <w:rFonts w:eastAsia="Questrial"/>
+                <w:sz w:val="24"/>
+                <w:szCs w:val="28"/>
+              </w:rPr>
+              <w:t xml:space="preserve">Se utilizó la agrupación e </w:t>
+            </w:r>
+            <w:proofErr w:type="spellStart"/>
+            <w:r>
+              <w:rPr>
+                <w:rFonts w:eastAsia="Questrial"/>
+                <w:sz w:val="24"/>
+                <w:szCs w:val="28"/>
+              </w:rPr>
+              <w:t>identación</w:t>
+            </w:r>
+            <w:proofErr w:type="spellEnd"/>
+            <w:r>
+              <w:rPr>
+                <w:rFonts w:eastAsia="Questrial"/>
+                <w:sz w:val="24"/>
+                <w:szCs w:val="28"/>
+              </w:rPr>
+              <w:t xml:space="preserve"> utilizando paréntesis.</w:t>
+            </w:r>
+          </w:p>
+        </w:tc>
+        <w:tc>
+          <w:tcPr>
+            <w:tcW w:w="1689" w:type="dxa"/>
+          </w:tcPr>
+          <w:p>
+            <w:pPr>
+              <w:rPr>
+                <w:rFonts w:eastAsia="Questrial"/>
+                <w:sz w:val="24"/>
+                <w:szCs w:val="28"/>
+              </w:rPr>
+            </w:pPr>
+          </w:p>
+        </w:tc>
+        <w:tc>
+          <w:tcPr>
+            <w:tcW w:w="1722" w:type="dxa"/>
+          </w:tcPr>
+          <w:p>
+            <w:pPr>
+              <w:rPr>
+                <w:rFonts w:eastAsia="Questrial"/>
+                <w:sz w:val="24"/>
+                <w:szCs w:val="28"/>
+              </w:rPr>
+            </w:pPr>
+          </w:p>
+        </w:tc>
+        <w:tc>
+          <w:tcPr>
+            <w:tcW w:w="3239" w:type="dxa"/>
+          </w:tcPr>
+          <w:p>
+            <w:pPr>
+              <w:rPr>
+                <w:rFonts w:eastAsia="Questrial"/>
+                <w:sz w:val="24"/>
+                <w:szCs w:val="28"/>
+              </w:rPr>
+            </w:pPr>
+          </w:p>
+        </w:tc>
+      </w:tr>
+      <w:bookmarkEnd w:id="5"/>
+    </w:tbl>
+    <w:p>
+      <w:pPr>
+        <w:rPr>
+          <w:rFonts w:eastAsia="Questrial"/>
+          <w:sz w:val="24"/>
+          <w:szCs w:val="28"/>
+        </w:rPr>
+      </w:pPr>
+    </w:p>
+    <w:p>
+      <w:pPr>
+        <w:rPr>
+          <w:rFonts w:eastAsia="Questrial"/>
+          <w:sz w:val="24"/>
+          <w:szCs w:val="28"/>
+        </w:rPr>
+      </w:pPr>
+    </w:p>
+    <w:p>
+      <w:pPr>
+        <w:rPr>
+          <w:rFonts w:eastAsia="Questrial"/>
+          <w:sz w:val="24"/>
+          <w:szCs w:val="28"/>
+        </w:rPr>
+      </w:pPr>
+    </w:p>
+    <w:p>
+      <w:pPr>
+        <w:rPr>
+          <w:rFonts w:eastAsia="Questrial"/>
+          <w:sz w:val="24"/>
+          <w:szCs w:val="28"/>
+        </w:rPr>
+      </w:pPr>
+    </w:p>
+    <w:p>
+      <w:pPr>
+        <w:rPr>
+          <w:rFonts w:eastAsia="Questrial"/>
+          <w:sz w:val="24"/>
+          <w:szCs w:val="28"/>
+        </w:rPr>
+      </w:pPr>
+    </w:p>
+    <w:p>
+      <w:pPr>
+        <w:rPr>
+          <w:rFonts w:eastAsia="Questrial"/>
+          <w:sz w:val="24"/>
+          <w:szCs w:val="28"/>
+        </w:rPr>
+      </w:pPr>
+    </w:p>
+    <w:p>
+      <w:pPr>
+        <w:rPr>
+          <w:rFonts w:eastAsia="Questrial"/>
+          <w:sz w:val="24"/>
+          <w:szCs w:val="28"/>
+        </w:rPr>
+      </w:pPr>
+    </w:p>
+    <w:p>
+      <w:pPr>
+        <w:rPr>
+          <w:rFonts w:eastAsia="Questrial"/>
+          <w:sz w:val="24"/>
+          <w:szCs w:val="28"/>
+        </w:rPr>
+      </w:pPr>
+    </w:p>
+    <w:p>
+      <w:pPr>
+        <w:rPr>
+          <w:rFonts w:eastAsia="Questrial"/>
+          <w:sz w:val="24"/>
+          <w:szCs w:val="28"/>
+        </w:rPr>
+      </w:pPr>
+    </w:p>
+    <w:p>
+      <w:pPr>
+        <w:rPr>
+          <w:rFonts w:eastAsia="Questrial"/>
+          <w:sz w:val="24"/>
+          <w:szCs w:val="28"/>
+        </w:rPr>
+      </w:pPr>
+    </w:p>
+    <w:p>
+      <w:pPr>
+        <w:rPr>
+          <w:rFonts w:eastAsia="Questrial"/>
+          <w:sz w:val="24"/>
+          <w:szCs w:val="28"/>
+        </w:rPr>
+      </w:pPr>
+    </w:p>
+    <w:p>
+      <w:pPr>
+        <w:rPr>
+          <w:rFonts w:eastAsia="Questrial"/>
+          <w:sz w:val="24"/>
+          <w:szCs w:val="28"/>
+        </w:rPr>
+      </w:pPr>
+    </w:p>
+    <w:p>
+      <w:pPr>
+        <w:rPr>
+          <w:rFonts w:eastAsia="Questrial"/>
+          <w:sz w:val="24"/>
+          <w:szCs w:val="28"/>
+        </w:rPr>
+      </w:pPr>
+    </w:p>
+    <w:p>
+      <w:pPr>
+        <w:rPr>
+          <w:rFonts w:eastAsia="Questrial"/>
+          <w:sz w:val="24"/>
+          <w:szCs w:val="28"/>
+        </w:rPr>
+      </w:pPr>
+    </w:p>
+    <w:p>
+      <w:pPr>
+        <w:rPr>
+          <w:rFonts w:eastAsia="Questrial"/>
+          <w:sz w:val="24"/>
+          <w:szCs w:val="28"/>
+        </w:rPr>
+      </w:pPr>
     </w:p>
     <w:p>
       <w:pPr>
@@ -3177,16 +4111,17 @@
           <w:szCs w:val="28"/>
         </w:rPr>
       </w:pPr>
-      <w:bookmarkStart w:id="5" w:name="_Toc535743584"/>
+      <w:bookmarkStart w:id="6" w:name="_Toc535743584"/>
       <w:r>
         <w:rPr>
           <w:rFonts w:eastAsia="Questrial"/>
           <w:sz w:val="24"/>
           <w:szCs w:val="28"/>
         </w:rPr>
+        <w:lastRenderedPageBreak/>
         <w:t>Lista de cotejo de Comprensibilidad.</w:t>
       </w:r>
-      <w:bookmarkEnd w:id="5"/>
+      <w:bookmarkEnd w:id="6"/>
     </w:p>
     <w:p>
       <w:pPr>
@@ -3207,6 +4142,1262 @@
           <w:szCs w:val="28"/>
         </w:rPr>
       </w:pPr>
+      <w:r>
+        <w:rPr>
+          <w:rFonts w:eastAsia="Questrial"/>
+          <w:sz w:val="24"/>
+          <w:szCs w:val="28"/>
+        </w:rPr>
+        <w:t xml:space="preserve">Ejecución de la </w:t>
+      </w:r>
+      <w:r>
+        <w:rPr>
+          <w:rFonts w:eastAsia="Questrial"/>
+          <w:sz w:val="24"/>
+          <w:szCs w:val="28"/>
+        </w:rPr>
+        <w:t>Comprensibilidad</w:t>
+      </w:r>
+      <w:r>
+        <w:rPr>
+          <w:rFonts w:eastAsia="Questrial"/>
+          <w:sz w:val="24"/>
+          <w:szCs w:val="28"/>
+        </w:rPr>
+        <w:t>:</w:t>
+      </w:r>
+    </w:p>
+    <w:p>
+      <w:pPr>
+        <w:jc w:val="both"/>
+        <w:rPr>
+          <w:rFonts w:eastAsia="Questrial"/>
+          <w:sz w:val="24"/>
+          <w:szCs w:val="28"/>
+        </w:rPr>
+      </w:pPr>
+      <w:r>
+        <w:rPr>
+          <w:rFonts w:eastAsia="Questrial"/>
+          <w:sz w:val="24"/>
+          <w:szCs w:val="28"/>
+        </w:rPr>
+        <w:tab/>
+        <w:t>Fecha:</w:t>
+      </w:r>
+    </w:p>
+    <w:p>
+      <w:pPr>
+        <w:jc w:val="both"/>
+        <w:rPr>
+          <w:rFonts w:eastAsia="Questrial"/>
+          <w:sz w:val="24"/>
+          <w:szCs w:val="28"/>
+        </w:rPr>
+      </w:pPr>
+      <w:r>
+        <w:rPr>
+          <w:rFonts w:eastAsia="Questrial"/>
+          <w:sz w:val="24"/>
+          <w:szCs w:val="28"/>
+        </w:rPr>
+        <w:tab/>
+        <w:t>Nombre del documento:</w:t>
+      </w:r>
+    </w:p>
+    <w:p>
+      <w:pPr>
+        <w:jc w:val="both"/>
+        <w:rPr>
+          <w:rFonts w:eastAsia="Questrial"/>
+          <w:sz w:val="24"/>
+          <w:szCs w:val="28"/>
+        </w:rPr>
+      </w:pPr>
+      <w:r>
+        <w:rPr>
+          <w:rFonts w:eastAsia="Questrial"/>
+          <w:sz w:val="24"/>
+          <w:szCs w:val="28"/>
+        </w:rPr>
+        <w:tab/>
+        <w:t>Nombre del revisor:</w:t>
+      </w:r>
+    </w:p>
+    <w:p>
+      <w:pPr>
+        <w:jc w:val="both"/>
+        <w:rPr>
+          <w:rFonts w:eastAsia="Questrial"/>
+          <w:sz w:val="24"/>
+          <w:szCs w:val="28"/>
+        </w:rPr>
+      </w:pPr>
+    </w:p>
+    <w:tbl>
+      <w:tblPr>
+        <w:tblStyle w:val="Tablaconcuadrcula"/>
+        <w:tblW w:w="10348" w:type="dxa"/>
+        <w:tblInd w:w="-601" w:type="dxa"/>
+        <w:tblLook w:val="04A0" w:firstRow="1" w:lastRow="0" w:firstColumn="1" w:lastColumn="0" w:noHBand="0" w:noVBand="1"/>
+      </w:tblPr>
+      <w:tblGrid>
+        <w:gridCol w:w="3698"/>
+        <w:gridCol w:w="1689"/>
+        <w:gridCol w:w="1722"/>
+        <w:gridCol w:w="3239"/>
+      </w:tblGrid>
+      <w:tr>
+        <w:trPr>
+          <w:trHeight w:val="454"/>
+        </w:trPr>
+        <w:tc>
+          <w:tcPr>
+            <w:tcW w:w="3698" w:type="dxa"/>
+            <w:shd w:val="clear" w:color="auto" w:fill="B8CCE4" w:themeFill="accent1" w:themeFillTint="66"/>
+            <w:vAlign w:val="center"/>
+          </w:tcPr>
+          <w:p>
+            <w:pPr>
+              <w:jc w:val="center"/>
+              <w:rPr>
+                <w:rFonts w:eastAsia="Questrial"/>
+                <w:b/>
+                <w:sz w:val="24"/>
+                <w:szCs w:val="28"/>
+              </w:rPr>
+            </w:pPr>
+            <w:r>
+              <w:rPr>
+                <w:rFonts w:eastAsia="Questrial"/>
+                <w:b/>
+                <w:sz w:val="24"/>
+                <w:szCs w:val="28"/>
+              </w:rPr>
+              <w:t>Aspecto de revisión</w:t>
+            </w:r>
+          </w:p>
+        </w:tc>
+        <w:tc>
+          <w:tcPr>
+            <w:tcW w:w="1689" w:type="dxa"/>
+            <w:shd w:val="clear" w:color="auto" w:fill="B8CCE4" w:themeFill="accent1" w:themeFillTint="66"/>
+            <w:vAlign w:val="center"/>
+          </w:tcPr>
+          <w:p>
+            <w:pPr>
+              <w:jc w:val="center"/>
+              <w:rPr>
+                <w:rFonts w:eastAsia="Questrial"/>
+                <w:b/>
+                <w:sz w:val="24"/>
+                <w:szCs w:val="28"/>
+              </w:rPr>
+            </w:pPr>
+            <w:r>
+              <w:rPr>
+                <w:rFonts w:eastAsia="Questrial"/>
+                <w:b/>
+                <w:sz w:val="24"/>
+                <w:szCs w:val="28"/>
+              </w:rPr>
+              <w:t>Presente</w:t>
+            </w:r>
+          </w:p>
+        </w:tc>
+        <w:tc>
+          <w:tcPr>
+            <w:tcW w:w="1722" w:type="dxa"/>
+            <w:shd w:val="clear" w:color="auto" w:fill="B8CCE4" w:themeFill="accent1" w:themeFillTint="66"/>
+            <w:vAlign w:val="center"/>
+          </w:tcPr>
+          <w:p>
+            <w:pPr>
+              <w:jc w:val="center"/>
+              <w:rPr>
+                <w:rFonts w:eastAsia="Questrial"/>
+                <w:b/>
+                <w:sz w:val="24"/>
+                <w:szCs w:val="28"/>
+              </w:rPr>
+            </w:pPr>
+            <w:r>
+              <w:rPr>
+                <w:rFonts w:eastAsia="Questrial"/>
+                <w:b/>
+                <w:sz w:val="24"/>
+                <w:szCs w:val="28"/>
+              </w:rPr>
+              <w:t>No presente</w:t>
+            </w:r>
+          </w:p>
+        </w:tc>
+        <w:tc>
+          <w:tcPr>
+            <w:tcW w:w="3239" w:type="dxa"/>
+            <w:shd w:val="clear" w:color="auto" w:fill="B8CCE4" w:themeFill="accent1" w:themeFillTint="66"/>
+            <w:vAlign w:val="center"/>
+          </w:tcPr>
+          <w:p>
+            <w:pPr>
+              <w:jc w:val="center"/>
+              <w:rPr>
+                <w:rFonts w:eastAsia="Questrial"/>
+                <w:b/>
+                <w:sz w:val="24"/>
+                <w:szCs w:val="28"/>
+              </w:rPr>
+            </w:pPr>
+            <w:r>
+              <w:rPr>
+                <w:rFonts w:eastAsia="Questrial"/>
+                <w:b/>
+                <w:sz w:val="24"/>
+                <w:szCs w:val="28"/>
+              </w:rPr>
+              <w:t>Observaciones</w:t>
+            </w:r>
+          </w:p>
+        </w:tc>
+      </w:tr>
+      <w:tr>
+        <w:tc>
+          <w:tcPr>
+            <w:tcW w:w="3698" w:type="dxa"/>
+          </w:tcPr>
+          <w:p>
+            <w:pPr>
+              <w:rPr>
+                <w:rFonts w:eastAsia="Questrial"/>
+                <w:sz w:val="24"/>
+                <w:szCs w:val="28"/>
+              </w:rPr>
+            </w:pPr>
+            <w:r>
+              <w:rPr>
+                <w:rFonts w:eastAsia="Questrial"/>
+                <w:sz w:val="24"/>
+                <w:szCs w:val="28"/>
+              </w:rPr>
+              <w:t>Dispone un encabezado para las funciones y lo que estas realizan.</w:t>
+            </w:r>
+          </w:p>
+        </w:tc>
+        <w:tc>
+          <w:tcPr>
+            <w:tcW w:w="1689" w:type="dxa"/>
+          </w:tcPr>
+          <w:p>
+            <w:pPr>
+              <w:rPr>
+                <w:rFonts w:eastAsia="Questrial"/>
+                <w:sz w:val="24"/>
+                <w:szCs w:val="28"/>
+              </w:rPr>
+            </w:pPr>
+          </w:p>
+        </w:tc>
+        <w:tc>
+          <w:tcPr>
+            <w:tcW w:w="1722" w:type="dxa"/>
+          </w:tcPr>
+          <w:p>
+            <w:pPr>
+              <w:rPr>
+                <w:rFonts w:eastAsia="Questrial"/>
+                <w:sz w:val="24"/>
+                <w:szCs w:val="28"/>
+              </w:rPr>
+            </w:pPr>
+          </w:p>
+        </w:tc>
+        <w:tc>
+          <w:tcPr>
+            <w:tcW w:w="3239" w:type="dxa"/>
+          </w:tcPr>
+          <w:p>
+            <w:pPr>
+              <w:rPr>
+                <w:rFonts w:eastAsia="Questrial"/>
+                <w:sz w:val="24"/>
+                <w:szCs w:val="28"/>
+              </w:rPr>
+            </w:pPr>
+          </w:p>
+        </w:tc>
+      </w:tr>
+      <w:tr>
+        <w:tc>
+          <w:tcPr>
+            <w:tcW w:w="3698" w:type="dxa"/>
+          </w:tcPr>
+          <w:p>
+            <w:pPr>
+              <w:rPr>
+                <w:rFonts w:eastAsia="Questrial"/>
+                <w:sz w:val="24"/>
+                <w:szCs w:val="28"/>
+              </w:rPr>
+            </w:pPr>
+            <w:r>
+              <w:rPr>
+                <w:rFonts w:eastAsia="Questrial"/>
+                <w:sz w:val="24"/>
+                <w:szCs w:val="28"/>
+              </w:rPr>
+              <w:t xml:space="preserve">El nombre de las funciones se establece mediante el estilo </w:t>
+            </w:r>
+            <w:proofErr w:type="spellStart"/>
+            <w:r>
+              <w:rPr>
+                <w:rFonts w:eastAsia="Questrial"/>
+                <w:sz w:val="24"/>
+                <w:szCs w:val="28"/>
+              </w:rPr>
+              <w:t>snake_case</w:t>
+            </w:r>
+            <w:proofErr w:type="spellEnd"/>
+            <w:r>
+              <w:rPr>
+                <w:rFonts w:eastAsia="Questrial"/>
+                <w:sz w:val="24"/>
+                <w:szCs w:val="28"/>
+              </w:rPr>
+              <w:t>.</w:t>
+            </w:r>
+          </w:p>
+        </w:tc>
+        <w:tc>
+          <w:tcPr>
+            <w:tcW w:w="1689" w:type="dxa"/>
+          </w:tcPr>
+          <w:p>
+            <w:pPr>
+              <w:rPr>
+                <w:rFonts w:eastAsia="Questrial"/>
+                <w:sz w:val="24"/>
+                <w:szCs w:val="28"/>
+              </w:rPr>
+            </w:pPr>
+          </w:p>
+        </w:tc>
+        <w:tc>
+          <w:tcPr>
+            <w:tcW w:w="1722" w:type="dxa"/>
+          </w:tcPr>
+          <w:p>
+            <w:pPr>
+              <w:rPr>
+                <w:rFonts w:eastAsia="Questrial"/>
+                <w:sz w:val="24"/>
+                <w:szCs w:val="28"/>
+              </w:rPr>
+            </w:pPr>
+          </w:p>
+        </w:tc>
+        <w:tc>
+          <w:tcPr>
+            <w:tcW w:w="3239" w:type="dxa"/>
+          </w:tcPr>
+          <w:p>
+            <w:pPr>
+              <w:rPr>
+                <w:rFonts w:eastAsia="Questrial"/>
+                <w:sz w:val="24"/>
+                <w:szCs w:val="28"/>
+              </w:rPr>
+            </w:pPr>
+          </w:p>
+        </w:tc>
+      </w:tr>
+      <w:tr>
+        <w:tc>
+          <w:tcPr>
+            <w:tcW w:w="3698" w:type="dxa"/>
+          </w:tcPr>
+          <w:p>
+            <w:pPr>
+              <w:rPr>
+                <w:rFonts w:eastAsia="Questrial"/>
+                <w:sz w:val="24"/>
+                <w:szCs w:val="28"/>
+              </w:rPr>
+            </w:pPr>
+            <w:r>
+              <w:rPr>
+                <w:rFonts w:eastAsia="Questrial"/>
+                <w:sz w:val="24"/>
+                <w:szCs w:val="28"/>
+              </w:rPr>
+              <w:t xml:space="preserve">El nombre de las variables e identificadores </w:t>
+            </w:r>
+            <w:r>
+              <w:rPr>
+                <w:rFonts w:eastAsia="Questrial"/>
+                <w:sz w:val="24"/>
+                <w:szCs w:val="28"/>
+              </w:rPr>
+              <w:t>se establece</w:t>
+            </w:r>
+            <w:r>
+              <w:rPr>
+                <w:rFonts w:eastAsia="Questrial"/>
+                <w:sz w:val="24"/>
+                <w:szCs w:val="28"/>
+              </w:rPr>
+              <w:t>n</w:t>
+            </w:r>
+            <w:r>
+              <w:rPr>
+                <w:rFonts w:eastAsia="Questrial"/>
+                <w:sz w:val="24"/>
+                <w:szCs w:val="28"/>
+              </w:rPr>
+              <w:t xml:space="preserve"> mediante el estilo </w:t>
+            </w:r>
+            <w:proofErr w:type="spellStart"/>
+            <w:r>
+              <w:rPr>
+                <w:rFonts w:eastAsia="Questrial"/>
+                <w:sz w:val="24"/>
+                <w:szCs w:val="28"/>
+              </w:rPr>
+              <w:t>snake_case</w:t>
+            </w:r>
+            <w:proofErr w:type="spellEnd"/>
+            <w:r>
+              <w:rPr>
+                <w:rFonts w:eastAsia="Questrial"/>
+                <w:sz w:val="24"/>
+                <w:szCs w:val="28"/>
+              </w:rPr>
+              <w:t>.</w:t>
+            </w:r>
+          </w:p>
+        </w:tc>
+        <w:tc>
+          <w:tcPr>
+            <w:tcW w:w="1689" w:type="dxa"/>
+          </w:tcPr>
+          <w:p>
+            <w:pPr>
+              <w:rPr>
+                <w:rFonts w:eastAsia="Questrial"/>
+                <w:sz w:val="24"/>
+                <w:szCs w:val="28"/>
+              </w:rPr>
+            </w:pPr>
+          </w:p>
+        </w:tc>
+        <w:tc>
+          <w:tcPr>
+            <w:tcW w:w="1722" w:type="dxa"/>
+          </w:tcPr>
+          <w:p>
+            <w:pPr>
+              <w:rPr>
+                <w:rFonts w:eastAsia="Questrial"/>
+                <w:sz w:val="24"/>
+                <w:szCs w:val="28"/>
+              </w:rPr>
+            </w:pPr>
+          </w:p>
+        </w:tc>
+        <w:tc>
+          <w:tcPr>
+            <w:tcW w:w="3239" w:type="dxa"/>
+          </w:tcPr>
+          <w:p>
+            <w:pPr>
+              <w:rPr>
+                <w:rFonts w:eastAsia="Questrial"/>
+                <w:sz w:val="24"/>
+                <w:szCs w:val="28"/>
+              </w:rPr>
+            </w:pPr>
+          </w:p>
+        </w:tc>
+      </w:tr>
+      <w:tr>
+        <w:tc>
+          <w:tcPr>
+            <w:tcW w:w="3698" w:type="dxa"/>
+          </w:tcPr>
+          <w:p>
+            <w:pPr>
+              <w:rPr>
+                <w:rFonts w:eastAsia="Questrial"/>
+                <w:sz w:val="24"/>
+                <w:szCs w:val="28"/>
+              </w:rPr>
+            </w:pPr>
+            <w:r>
+              <w:rPr>
+                <w:rFonts w:eastAsia="Questrial"/>
+                <w:sz w:val="24"/>
+                <w:szCs w:val="28"/>
+              </w:rPr>
+              <w:t xml:space="preserve">El nombre de </w:t>
+            </w:r>
+            <w:r>
+              <w:rPr>
+                <w:rFonts w:eastAsia="Questrial"/>
+                <w:sz w:val="24"/>
+                <w:szCs w:val="28"/>
+              </w:rPr>
+              <w:t>los Constructo</w:t>
+            </w:r>
+            <w:r>
+              <w:rPr>
+                <w:rFonts w:eastAsia="Questrial"/>
+                <w:sz w:val="24"/>
+                <w:szCs w:val="28"/>
+              </w:rPr>
+              <w:t xml:space="preserve">res se establece mediante el estilo </w:t>
+            </w:r>
+            <w:proofErr w:type="spellStart"/>
+            <w:r>
+              <w:rPr>
+                <w:rFonts w:eastAsia="Questrial"/>
+                <w:sz w:val="24"/>
+                <w:szCs w:val="28"/>
+              </w:rPr>
+              <w:t>snake_</w:t>
+            </w:r>
+            <w:r>
+              <w:rPr>
+                <w:rFonts w:eastAsia="Questrial"/>
+                <w:sz w:val="24"/>
+                <w:szCs w:val="28"/>
+              </w:rPr>
+              <w:t>C</w:t>
+            </w:r>
+            <w:r>
+              <w:rPr>
+                <w:rFonts w:eastAsia="Questrial"/>
+                <w:sz w:val="24"/>
+                <w:szCs w:val="28"/>
+              </w:rPr>
+              <w:t>ase</w:t>
+            </w:r>
+            <w:proofErr w:type="spellEnd"/>
+            <w:r>
+              <w:rPr>
+                <w:rFonts w:eastAsia="Questrial"/>
+                <w:sz w:val="24"/>
+                <w:szCs w:val="28"/>
+              </w:rPr>
+              <w:t>.</w:t>
+            </w:r>
+          </w:p>
+        </w:tc>
+        <w:tc>
+          <w:tcPr>
+            <w:tcW w:w="1689" w:type="dxa"/>
+          </w:tcPr>
+          <w:p>
+            <w:pPr>
+              <w:rPr>
+                <w:rFonts w:eastAsia="Questrial"/>
+                <w:sz w:val="24"/>
+                <w:szCs w:val="28"/>
+              </w:rPr>
+            </w:pPr>
+          </w:p>
+        </w:tc>
+        <w:tc>
+          <w:tcPr>
+            <w:tcW w:w="1722" w:type="dxa"/>
+          </w:tcPr>
+          <w:p>
+            <w:pPr>
+              <w:rPr>
+                <w:rFonts w:eastAsia="Questrial"/>
+                <w:sz w:val="24"/>
+                <w:szCs w:val="28"/>
+              </w:rPr>
+            </w:pPr>
+          </w:p>
+        </w:tc>
+        <w:tc>
+          <w:tcPr>
+            <w:tcW w:w="3239" w:type="dxa"/>
+          </w:tcPr>
+          <w:p>
+            <w:pPr>
+              <w:rPr>
+                <w:rFonts w:eastAsia="Questrial"/>
+                <w:sz w:val="24"/>
+                <w:szCs w:val="28"/>
+              </w:rPr>
+            </w:pPr>
+          </w:p>
+        </w:tc>
+      </w:tr>
+      <w:tr>
+        <w:tc>
+          <w:tcPr>
+            <w:tcW w:w="3698" w:type="dxa"/>
+          </w:tcPr>
+          <w:p>
+            <w:pPr>
+              <w:rPr>
+                <w:rFonts w:eastAsia="Questrial"/>
+                <w:sz w:val="24"/>
+                <w:szCs w:val="28"/>
+              </w:rPr>
+            </w:pPr>
+            <w:r>
+              <w:rPr>
+                <w:rFonts w:eastAsia="Questrial"/>
+                <w:sz w:val="24"/>
+                <w:szCs w:val="28"/>
+              </w:rPr>
+              <w:t>Los acrónimos técnicos se escribieron todo en mayúscula.</w:t>
+            </w:r>
+          </w:p>
+        </w:tc>
+        <w:tc>
+          <w:tcPr>
+            <w:tcW w:w="1689" w:type="dxa"/>
+          </w:tcPr>
+          <w:p>
+            <w:pPr>
+              <w:rPr>
+                <w:rFonts w:eastAsia="Questrial"/>
+                <w:sz w:val="24"/>
+                <w:szCs w:val="28"/>
+              </w:rPr>
+            </w:pPr>
+          </w:p>
+        </w:tc>
+        <w:tc>
+          <w:tcPr>
+            <w:tcW w:w="1722" w:type="dxa"/>
+          </w:tcPr>
+          <w:p>
+            <w:pPr>
+              <w:rPr>
+                <w:rFonts w:eastAsia="Questrial"/>
+                <w:sz w:val="24"/>
+                <w:szCs w:val="28"/>
+              </w:rPr>
+            </w:pPr>
+          </w:p>
+        </w:tc>
+        <w:tc>
+          <w:tcPr>
+            <w:tcW w:w="3239" w:type="dxa"/>
+          </w:tcPr>
+          <w:p>
+            <w:pPr>
+              <w:rPr>
+                <w:rFonts w:eastAsia="Questrial"/>
+                <w:sz w:val="24"/>
+                <w:szCs w:val="28"/>
+              </w:rPr>
+            </w:pPr>
+          </w:p>
+        </w:tc>
+      </w:tr>
+      <w:tr>
+        <w:tc>
+          <w:tcPr>
+            <w:tcW w:w="3698" w:type="dxa"/>
+          </w:tcPr>
+          <w:p>
+            <w:pPr>
+              <w:rPr>
+                <w:rFonts w:eastAsia="Questrial"/>
+                <w:sz w:val="24"/>
+                <w:szCs w:val="28"/>
+              </w:rPr>
+            </w:pPr>
+            <w:r>
+              <w:rPr>
+                <w:rFonts w:eastAsia="Questrial"/>
+                <w:sz w:val="24"/>
+                <w:szCs w:val="28"/>
+              </w:rPr>
+              <w:t>Existe una estandarización de los nombres.</w:t>
+            </w:r>
+          </w:p>
+        </w:tc>
+        <w:tc>
+          <w:tcPr>
+            <w:tcW w:w="1689" w:type="dxa"/>
+          </w:tcPr>
+          <w:p>
+            <w:pPr>
+              <w:rPr>
+                <w:rFonts w:eastAsia="Questrial"/>
+                <w:sz w:val="24"/>
+                <w:szCs w:val="28"/>
+              </w:rPr>
+            </w:pPr>
+          </w:p>
+        </w:tc>
+        <w:tc>
+          <w:tcPr>
+            <w:tcW w:w="1722" w:type="dxa"/>
+          </w:tcPr>
+          <w:p>
+            <w:pPr>
+              <w:rPr>
+                <w:rFonts w:eastAsia="Questrial"/>
+                <w:sz w:val="24"/>
+                <w:szCs w:val="28"/>
+              </w:rPr>
+            </w:pPr>
+          </w:p>
+        </w:tc>
+        <w:tc>
+          <w:tcPr>
+            <w:tcW w:w="3239" w:type="dxa"/>
+          </w:tcPr>
+          <w:p>
+            <w:pPr>
+              <w:rPr>
+                <w:rFonts w:eastAsia="Questrial"/>
+                <w:sz w:val="24"/>
+                <w:szCs w:val="28"/>
+              </w:rPr>
+            </w:pPr>
+          </w:p>
+        </w:tc>
+      </w:tr>
+      <w:tr>
+        <w:tc>
+          <w:tcPr>
+            <w:tcW w:w="3698" w:type="dxa"/>
+          </w:tcPr>
+          <w:p>
+            <w:pPr>
+              <w:rPr>
+                <w:rFonts w:eastAsia="Questrial"/>
+                <w:sz w:val="24"/>
+                <w:szCs w:val="28"/>
+              </w:rPr>
+            </w:pPr>
+            <w:r>
+              <w:rPr>
+                <w:rFonts w:eastAsia="Questrial"/>
+                <w:sz w:val="24"/>
+                <w:szCs w:val="28"/>
+              </w:rPr>
+              <w:t xml:space="preserve">Se mantuvo la </w:t>
+            </w:r>
+            <w:proofErr w:type="spellStart"/>
+            <w:r>
+              <w:rPr>
+                <w:rFonts w:eastAsia="Questrial"/>
+                <w:sz w:val="24"/>
+                <w:szCs w:val="28"/>
+              </w:rPr>
+              <w:t>identación</w:t>
+            </w:r>
+            <w:proofErr w:type="spellEnd"/>
+            <w:r>
+              <w:rPr>
+                <w:rFonts w:eastAsia="Questrial"/>
+                <w:sz w:val="24"/>
+                <w:szCs w:val="28"/>
+              </w:rPr>
+              <w:t xml:space="preserve"> de 2 espacios.</w:t>
+            </w:r>
+          </w:p>
+        </w:tc>
+        <w:tc>
+          <w:tcPr>
+            <w:tcW w:w="1689" w:type="dxa"/>
+          </w:tcPr>
+          <w:p>
+            <w:pPr>
+              <w:rPr>
+                <w:rFonts w:eastAsia="Questrial"/>
+                <w:sz w:val="24"/>
+                <w:szCs w:val="28"/>
+              </w:rPr>
+            </w:pPr>
+          </w:p>
+        </w:tc>
+        <w:tc>
+          <w:tcPr>
+            <w:tcW w:w="1722" w:type="dxa"/>
+          </w:tcPr>
+          <w:p>
+            <w:pPr>
+              <w:rPr>
+                <w:rFonts w:eastAsia="Questrial"/>
+                <w:sz w:val="24"/>
+                <w:szCs w:val="28"/>
+              </w:rPr>
+            </w:pPr>
+          </w:p>
+        </w:tc>
+        <w:tc>
+          <w:tcPr>
+            <w:tcW w:w="3239" w:type="dxa"/>
+          </w:tcPr>
+          <w:p>
+            <w:pPr>
+              <w:rPr>
+                <w:rFonts w:eastAsia="Questrial"/>
+                <w:sz w:val="24"/>
+                <w:szCs w:val="28"/>
+              </w:rPr>
+            </w:pPr>
+          </w:p>
+        </w:tc>
+      </w:tr>
+      <w:tr>
+        <w:tc>
+          <w:tcPr>
+            <w:tcW w:w="3698" w:type="dxa"/>
+          </w:tcPr>
+          <w:p>
+            <w:pPr>
+              <w:rPr>
+                <w:rFonts w:eastAsia="Questrial"/>
+                <w:sz w:val="24"/>
+                <w:szCs w:val="28"/>
+              </w:rPr>
+            </w:pPr>
+            <w:r>
+              <w:rPr>
+                <w:rFonts w:eastAsia="Questrial"/>
+                <w:sz w:val="24"/>
+                <w:szCs w:val="28"/>
+              </w:rPr>
+              <w:t>Se rompieron líneas de código muy extensas.</w:t>
+            </w:r>
+          </w:p>
+        </w:tc>
+        <w:tc>
+          <w:tcPr>
+            <w:tcW w:w="1689" w:type="dxa"/>
+          </w:tcPr>
+          <w:p>
+            <w:pPr>
+              <w:rPr>
+                <w:rFonts w:eastAsia="Questrial"/>
+                <w:sz w:val="24"/>
+                <w:szCs w:val="28"/>
+              </w:rPr>
+            </w:pPr>
+          </w:p>
+        </w:tc>
+        <w:tc>
+          <w:tcPr>
+            <w:tcW w:w="1722" w:type="dxa"/>
+          </w:tcPr>
+          <w:p>
+            <w:pPr>
+              <w:rPr>
+                <w:rFonts w:eastAsia="Questrial"/>
+                <w:sz w:val="24"/>
+                <w:szCs w:val="28"/>
+              </w:rPr>
+            </w:pPr>
+          </w:p>
+        </w:tc>
+        <w:tc>
+          <w:tcPr>
+            <w:tcW w:w="3239" w:type="dxa"/>
+          </w:tcPr>
+          <w:p>
+            <w:pPr>
+              <w:rPr>
+                <w:rFonts w:eastAsia="Questrial"/>
+                <w:sz w:val="24"/>
+                <w:szCs w:val="28"/>
+              </w:rPr>
+            </w:pPr>
+          </w:p>
+        </w:tc>
+      </w:tr>
+      <w:tr>
+        <w:tc>
+          <w:tcPr>
+            <w:tcW w:w="3698" w:type="dxa"/>
+          </w:tcPr>
+          <w:p>
+            <w:pPr>
+              <w:rPr>
+                <w:rFonts w:eastAsia="Questrial"/>
+                <w:sz w:val="24"/>
+                <w:szCs w:val="28"/>
+              </w:rPr>
+            </w:pPr>
+            <w:r>
+              <w:rPr>
+                <w:rFonts w:eastAsia="Questrial"/>
+                <w:sz w:val="24"/>
+                <w:szCs w:val="28"/>
+              </w:rPr>
+              <w:t xml:space="preserve">Se utilizó la agrupación e </w:t>
+            </w:r>
+            <w:proofErr w:type="spellStart"/>
+            <w:r>
+              <w:rPr>
+                <w:rFonts w:eastAsia="Questrial"/>
+                <w:sz w:val="24"/>
+                <w:szCs w:val="28"/>
+              </w:rPr>
+              <w:t>identación</w:t>
+            </w:r>
+            <w:proofErr w:type="spellEnd"/>
+            <w:r>
+              <w:rPr>
+                <w:rFonts w:eastAsia="Questrial"/>
+                <w:sz w:val="24"/>
+                <w:szCs w:val="28"/>
+              </w:rPr>
+              <w:t xml:space="preserve"> utilizando paréntesis.</w:t>
+            </w:r>
+          </w:p>
+        </w:tc>
+        <w:tc>
+          <w:tcPr>
+            <w:tcW w:w="1689" w:type="dxa"/>
+          </w:tcPr>
+          <w:p>
+            <w:pPr>
+              <w:rPr>
+                <w:rFonts w:eastAsia="Questrial"/>
+                <w:sz w:val="24"/>
+                <w:szCs w:val="28"/>
+              </w:rPr>
+            </w:pPr>
+          </w:p>
+        </w:tc>
+        <w:tc>
+          <w:tcPr>
+            <w:tcW w:w="1722" w:type="dxa"/>
+          </w:tcPr>
+          <w:p>
+            <w:pPr>
+              <w:rPr>
+                <w:rFonts w:eastAsia="Questrial"/>
+                <w:sz w:val="24"/>
+                <w:szCs w:val="28"/>
+              </w:rPr>
+            </w:pPr>
+          </w:p>
+        </w:tc>
+        <w:tc>
+          <w:tcPr>
+            <w:tcW w:w="3239" w:type="dxa"/>
+          </w:tcPr>
+          <w:p>
+            <w:pPr>
+              <w:rPr>
+                <w:rFonts w:eastAsia="Questrial"/>
+                <w:sz w:val="24"/>
+                <w:szCs w:val="28"/>
+              </w:rPr>
+            </w:pPr>
+          </w:p>
+        </w:tc>
+      </w:tr>
+      <w:tr>
+        <w:tc>
+          <w:tcPr>
+            <w:tcW w:w="3698" w:type="dxa"/>
+          </w:tcPr>
+          <w:p>
+            <w:pPr>
+              <w:rPr>
+                <w:rFonts w:eastAsia="Questrial"/>
+                <w:sz w:val="24"/>
+                <w:szCs w:val="28"/>
+              </w:rPr>
+            </w:pPr>
+            <w:r>
+              <w:rPr>
+                <w:rFonts w:eastAsia="Questrial"/>
+                <w:sz w:val="24"/>
+                <w:szCs w:val="28"/>
+              </w:rPr>
+              <w:t>Existen comentarios innecesarios.</w:t>
+            </w:r>
+          </w:p>
+        </w:tc>
+        <w:tc>
+          <w:tcPr>
+            <w:tcW w:w="1689" w:type="dxa"/>
+          </w:tcPr>
+          <w:p>
+            <w:pPr>
+              <w:rPr>
+                <w:rFonts w:eastAsia="Questrial"/>
+                <w:sz w:val="24"/>
+                <w:szCs w:val="28"/>
+              </w:rPr>
+            </w:pPr>
+          </w:p>
+        </w:tc>
+        <w:tc>
+          <w:tcPr>
+            <w:tcW w:w="1722" w:type="dxa"/>
+          </w:tcPr>
+          <w:p>
+            <w:pPr>
+              <w:rPr>
+                <w:rFonts w:eastAsia="Questrial"/>
+                <w:sz w:val="24"/>
+                <w:szCs w:val="28"/>
+              </w:rPr>
+            </w:pPr>
+          </w:p>
+        </w:tc>
+        <w:tc>
+          <w:tcPr>
+            <w:tcW w:w="3239" w:type="dxa"/>
+          </w:tcPr>
+          <w:p>
+            <w:pPr>
+              <w:rPr>
+                <w:rFonts w:eastAsia="Questrial"/>
+                <w:sz w:val="24"/>
+                <w:szCs w:val="28"/>
+              </w:rPr>
+            </w:pPr>
+          </w:p>
+        </w:tc>
+      </w:tr>
+      <w:tr>
+        <w:tc>
+          <w:tcPr>
+            <w:tcW w:w="3698" w:type="dxa"/>
+          </w:tcPr>
+          <w:p>
+            <w:pPr>
+              <w:rPr>
+                <w:rFonts w:eastAsia="Questrial"/>
+                <w:sz w:val="24"/>
+                <w:szCs w:val="28"/>
+              </w:rPr>
+            </w:pPr>
+            <w:r>
+              <w:rPr>
+                <w:rFonts w:eastAsia="Questrial"/>
+                <w:sz w:val="24"/>
+                <w:szCs w:val="28"/>
+              </w:rPr>
+              <w:t>Existen comentarios de código que ha sido eliminado.</w:t>
+            </w:r>
+          </w:p>
+        </w:tc>
+        <w:tc>
+          <w:tcPr>
+            <w:tcW w:w="1689" w:type="dxa"/>
+          </w:tcPr>
+          <w:p>
+            <w:pPr>
+              <w:rPr>
+                <w:rFonts w:eastAsia="Questrial"/>
+                <w:sz w:val="24"/>
+                <w:szCs w:val="28"/>
+              </w:rPr>
+            </w:pPr>
+          </w:p>
+        </w:tc>
+        <w:tc>
+          <w:tcPr>
+            <w:tcW w:w="1722" w:type="dxa"/>
+          </w:tcPr>
+          <w:p>
+            <w:pPr>
+              <w:rPr>
+                <w:rFonts w:eastAsia="Questrial"/>
+                <w:sz w:val="24"/>
+                <w:szCs w:val="28"/>
+              </w:rPr>
+            </w:pPr>
+          </w:p>
+        </w:tc>
+        <w:tc>
+          <w:tcPr>
+            <w:tcW w:w="3239" w:type="dxa"/>
+          </w:tcPr>
+          <w:p>
+            <w:pPr>
+              <w:rPr>
+                <w:rFonts w:eastAsia="Questrial"/>
+                <w:sz w:val="24"/>
+                <w:szCs w:val="28"/>
+              </w:rPr>
+            </w:pPr>
+          </w:p>
+        </w:tc>
+      </w:tr>
+      <w:tr>
+        <w:tc>
+          <w:tcPr>
+            <w:tcW w:w="3698" w:type="dxa"/>
+          </w:tcPr>
+          <w:p>
+            <w:pPr>
+              <w:rPr>
+                <w:rFonts w:eastAsia="Questrial"/>
+                <w:sz w:val="24"/>
+                <w:szCs w:val="28"/>
+              </w:rPr>
+            </w:pPr>
+            <w:r>
+              <w:rPr>
+                <w:rFonts w:eastAsia="Questrial"/>
+                <w:sz w:val="24"/>
+                <w:szCs w:val="28"/>
+              </w:rPr>
+              <w:t>Relación lógica del código en relación a la documentación.</w:t>
+            </w:r>
+          </w:p>
+        </w:tc>
+        <w:tc>
+          <w:tcPr>
+            <w:tcW w:w="1689" w:type="dxa"/>
+          </w:tcPr>
+          <w:p>
+            <w:pPr>
+              <w:rPr>
+                <w:rFonts w:eastAsia="Questrial"/>
+                <w:sz w:val="24"/>
+                <w:szCs w:val="28"/>
+              </w:rPr>
+            </w:pPr>
+          </w:p>
+        </w:tc>
+        <w:tc>
+          <w:tcPr>
+            <w:tcW w:w="1722" w:type="dxa"/>
+          </w:tcPr>
+          <w:p>
+            <w:pPr>
+              <w:rPr>
+                <w:rFonts w:eastAsia="Questrial"/>
+                <w:sz w:val="24"/>
+                <w:szCs w:val="28"/>
+              </w:rPr>
+            </w:pPr>
+          </w:p>
+        </w:tc>
+        <w:tc>
+          <w:tcPr>
+            <w:tcW w:w="3239" w:type="dxa"/>
+          </w:tcPr>
+          <w:p>
+            <w:pPr>
+              <w:rPr>
+                <w:rFonts w:eastAsia="Questrial"/>
+                <w:sz w:val="24"/>
+                <w:szCs w:val="28"/>
+              </w:rPr>
+            </w:pPr>
+          </w:p>
+        </w:tc>
+      </w:tr>
+    </w:tbl>
+    <w:p>
+      <w:pPr>
+        <w:jc w:val="both"/>
+        <w:rPr>
+          <w:rFonts w:eastAsia="Questrial"/>
+          <w:sz w:val="24"/>
+          <w:szCs w:val="28"/>
+        </w:rPr>
+      </w:pPr>
+    </w:p>
+    <w:p>
+      <w:pPr>
+        <w:jc w:val="both"/>
+        <w:rPr>
+          <w:rFonts w:eastAsia="Questrial"/>
+          <w:sz w:val="24"/>
+          <w:szCs w:val="28"/>
+        </w:rPr>
+      </w:pPr>
+    </w:p>
+    <w:p>
+      <w:pPr>
+        <w:jc w:val="both"/>
+        <w:rPr>
+          <w:rFonts w:eastAsia="Questrial"/>
+          <w:sz w:val="24"/>
+          <w:szCs w:val="28"/>
+        </w:rPr>
+      </w:pPr>
+    </w:p>
+    <w:p>
+      <w:pPr>
+        <w:jc w:val="both"/>
+        <w:rPr>
+          <w:rFonts w:eastAsia="Questrial"/>
+          <w:sz w:val="24"/>
+          <w:szCs w:val="28"/>
+        </w:rPr>
+      </w:pPr>
+    </w:p>
+    <w:p>
+      <w:pPr>
+        <w:jc w:val="both"/>
+        <w:rPr>
+          <w:rFonts w:eastAsia="Questrial"/>
+          <w:sz w:val="24"/>
+          <w:szCs w:val="28"/>
+        </w:rPr>
+      </w:pPr>
+    </w:p>
+    <w:p>
+      <w:pPr>
+        <w:jc w:val="both"/>
+        <w:rPr>
+          <w:rFonts w:eastAsia="Questrial"/>
+          <w:sz w:val="24"/>
+          <w:szCs w:val="28"/>
+        </w:rPr>
+      </w:pPr>
+    </w:p>
+    <w:p>
+      <w:pPr>
+        <w:jc w:val="both"/>
+        <w:rPr>
+          <w:rFonts w:eastAsia="Questrial"/>
+          <w:sz w:val="24"/>
+          <w:szCs w:val="28"/>
+        </w:rPr>
+      </w:pPr>
+    </w:p>
+    <w:p>
+      <w:pPr>
+        <w:jc w:val="both"/>
+        <w:rPr>
+          <w:rFonts w:eastAsia="Questrial"/>
+          <w:sz w:val="24"/>
+          <w:szCs w:val="28"/>
+        </w:rPr>
+      </w:pPr>
+    </w:p>
+    <w:p>
+      <w:pPr>
+        <w:jc w:val="both"/>
+        <w:rPr>
+          <w:rFonts w:eastAsia="Questrial"/>
+          <w:sz w:val="24"/>
+          <w:szCs w:val="28"/>
+        </w:rPr>
+      </w:pPr>
+    </w:p>
+    <w:p>
+      <w:pPr>
+        <w:jc w:val="both"/>
+        <w:rPr>
+          <w:rFonts w:eastAsia="Questrial"/>
+          <w:sz w:val="24"/>
+          <w:szCs w:val="28"/>
+        </w:rPr>
+      </w:pPr>
     </w:p>
     <w:p>
       <w:pPr>
@@ -3218,7 +5409,9 @@
           <w:szCs w:val="28"/>
         </w:rPr>
       </w:pPr>
-      <w:bookmarkStart w:id="6" w:name="_Toc535743585"/>
+      <w:bookmarkStart w:id="7" w:name="_Toc535743585"/>
+      <w:bookmarkStart w:id="8" w:name="_GoBack"/>
+      <w:bookmarkEnd w:id="8"/>
       <w:r>
         <w:rPr>
           <w:rFonts w:eastAsia="Questrial"/>
@@ -3226,9 +5419,10 @@
           <w:sz w:val="28"/>
           <w:szCs w:val="28"/>
         </w:rPr>
+        <w:lastRenderedPageBreak/>
         <w:t>Revisiones estáticas del código.</w:t>
       </w:r>
-      <w:bookmarkEnd w:id="6"/>
+      <w:bookmarkEnd w:id="7"/>
     </w:p>
     <w:p>
       <w:pPr>
@@ -3256,7 +5450,7 @@
           <w:szCs w:val="28"/>
         </w:rPr>
       </w:pPr>
-      <w:bookmarkStart w:id="7" w:name="_Toc535743586"/>
+      <w:bookmarkStart w:id="9" w:name="_Toc535743586"/>
       <w:proofErr w:type="spellStart"/>
       <w:r>
         <w:rPr>
@@ -3275,7 +5469,37 @@
         </w:rPr>
         <w:t>.</w:t>
       </w:r>
-      <w:bookmarkEnd w:id="7"/>
+      <w:bookmarkEnd w:id="9"/>
+    </w:p>
+    <w:p>
+      <w:pPr>
+        <w:pStyle w:val="Prrafodelista"/>
+        <w:jc w:val="both"/>
+        <w:rPr>
+          <w:rFonts w:eastAsia="Questrial"/>
+          <w:sz w:val="24"/>
+          <w:szCs w:val="28"/>
+        </w:rPr>
+      </w:pPr>
+      <w:r>
+        <w:rPr>
+          <w:rFonts w:eastAsia="Questrial"/>
+          <w:sz w:val="24"/>
+          <w:szCs w:val="28"/>
+        </w:rPr>
+        <w:t>Se usará está herramienta para probar el código desarrollado y se hará un análisis de resultados con la evidencia obtenida.</w:t>
+      </w:r>
+    </w:p>
+    <w:p>
+      <w:pPr>
+        <w:pStyle w:val="Prrafodelista"/>
+        <w:jc w:val="both"/>
+        <w:rPr>
+          <w:rFonts w:eastAsia="Questrial"/>
+          <w:sz w:val="24"/>
+          <w:szCs w:val="28"/>
+        </w:rPr>
+      </w:pPr>
     </w:p>
     <w:p>
       <w:pPr>
@@ -3292,16 +5516,60 @@
           <w:szCs w:val="28"/>
         </w:rPr>
       </w:pPr>
-      <w:bookmarkStart w:id="8" w:name="_Toc535743587"/>
+      <w:bookmarkStart w:id="10" w:name="_Toc535743587"/>
+      <w:proofErr w:type="spellStart"/>
       <w:r>
         <w:rPr>
           <w:rFonts w:eastAsia="Questrial"/>
           <w:sz w:val="24"/>
           <w:szCs w:val="28"/>
         </w:rPr>
-        <w:t>OUnit.</w:t>
+        <w:t>OUnit</w:t>
       </w:r>
-      <w:bookmarkEnd w:id="8"/>
+      <w:proofErr w:type="spellEnd"/>
+      <w:r>
+        <w:rPr>
+          <w:rFonts w:eastAsia="Questrial"/>
+          <w:sz w:val="24"/>
+          <w:szCs w:val="28"/>
+        </w:rPr>
+        <w:t>.</w:t>
+      </w:r>
+      <w:bookmarkEnd w:id="10"/>
+    </w:p>
+    <w:p>
+      <w:pPr>
+        <w:pStyle w:val="Prrafodelista"/>
+        <w:numPr>
+          <w:ilvl w:val="0"/>
+          <w:numId w:val="9"/>
+        </w:numPr>
+        <w:jc w:val="both"/>
+        <w:rPr>
+          <w:rFonts w:eastAsia="Questrial"/>
+          <w:sz w:val="24"/>
+          <w:szCs w:val="28"/>
+        </w:rPr>
+      </w:pPr>
+      <w:r>
+        <w:rPr>
+          <w:rFonts w:eastAsia="Questrial"/>
+          <w:sz w:val="24"/>
+          <w:szCs w:val="28"/>
+        </w:rPr>
+        <w:t>Se usará está herramienta para probar el código desarrollado y se hará un análisis de resultados con la evidencia obtenida.</w:t>
+      </w:r>
+    </w:p>
+    <w:p>
+      <w:pPr>
+        <w:pStyle w:val="Prrafodelista"/>
+        <w:jc w:val="both"/>
+        <w:rPr>
+          <w:rFonts w:eastAsia="Questrial"/>
+          <w:sz w:val="24"/>
+          <w:szCs w:val="28"/>
+        </w:rPr>
+      </w:pPr>
     </w:p>
     <w:sectPr>
       <w:pgSz w:w="11909" w:h="16834"/>
@@ -4759,6 +7027,7 @@
   </w:latentStyles>
   <w:style w:type="paragraph" w:default="1" w:styleId="Normal">
     <w:name w:val="Normal"/>
+    <w:rsid w:val="002075D1"/>
   </w:style>
   <w:style w:type="paragraph" w:styleId="Ttulo1">
     <w:name w:val="heading 1"/>
@@ -5332,7 +7601,7 @@
 </file>
 
 <file path=customXml/itemProps1.xml><?xml version="1.0" encoding="utf-8"?>
-<ds:datastoreItem xmlns:ds="http://schemas.openxmlformats.org/officeDocument/2006/customXml" ds:itemID="{1E1F48F4-5C9A-40C4-B651-1F675CE0C272}">
+<ds:datastoreItem xmlns:ds="http://schemas.openxmlformats.org/officeDocument/2006/customXml" ds:itemID="{74258E5D-3690-4819-90A3-7A64355D72E5}">
   <ds:schemaRefs>
     <ds:schemaRef ds:uri="http://schemas.openxmlformats.org/officeDocument/2006/bibliography"/>
   </ds:schemaRefs>

</xml_diff>

<commit_message>
Manual con el build apendice
</commit_message>
<xml_diff>
--- a/Documentos/Iteración 3/Catalogo de Pruebas.docx
+++ b/Documentos/Iteración 3/Catalogo de Pruebas.docx
@@ -1,6 +1,6 @@
 
 <file path=word/document.xml><?xml version="1.0" encoding="utf-8"?>
-<w:document xmlns:wpc="http://schemas.microsoft.com/office/word/2010/wordprocessingCanvas" xmlns:cx="http://schemas.microsoft.com/office/drawing/2014/chartex" xmlns:cx1="http://schemas.microsoft.com/office/drawing/2015/9/8/chartex" xmlns:cx2="http://schemas.microsoft.com/office/drawing/2015/10/21/chartex" xmlns:cx3="http://schemas.microsoft.com/office/drawing/2016/5/9/chartex" xmlns:cx4="http://schemas.microsoft.com/office/drawing/2016/5/10/chartex" xmlns:cx5="http://schemas.microsoft.com/office/drawing/2016/5/11/chartex" xmlns:cx6="http://schemas.microsoft.com/office/drawing/2016/5/12/chartex" xmlns:cx7="http://schemas.microsoft.com/office/drawing/2016/5/13/chartex" xmlns:cx8="http://schemas.microsoft.com/office/drawing/2016/5/14/chartex" xmlns:mc="http://schemas.openxmlformats.org/markup-compatibility/2006" xmlns:aink="http://schemas.microsoft.com/office/drawing/2016/ink" xmlns:am3d="http://schemas.microsoft.com/office/drawing/2017/model3d" xmlns:o="urn:schemas-microsoft-com:office:office" xmlns:r="http://schemas.openxmlformats.org/officeDocument/2006/relationships" xmlns:m="http://schemas.openxmlformats.org/officeDocument/2006/math" xmlns:v="urn:schemas-microsoft-com:vml" xmlns:wp14="http://schemas.microsoft.com/office/word/2010/wordprocessingDrawing" xmlns:wp="http://schemas.openxmlformats.org/drawingml/2006/wordprocessingDrawing" xmlns:w10="urn:schemas-microsoft-com:office:word" xmlns:w="http://schemas.openxmlformats.org/wordprocessingml/2006/main" xmlns:w14="http://schemas.microsoft.com/office/word/2010/wordml" xmlns:w15="http://schemas.microsoft.com/office/word/2012/wordml" xmlns:w16cid="http://schemas.microsoft.com/office/word/2016/wordml/cid" xmlns:w16se="http://schemas.microsoft.com/office/word/2015/wordml/symex" xmlns:wpg="http://schemas.microsoft.com/office/word/2010/wordprocessingGroup" xmlns:wpi="http://schemas.microsoft.com/office/word/2010/wordprocessingInk" xmlns:wne="http://schemas.microsoft.com/office/word/2006/wordml" xmlns:wps="http://schemas.microsoft.com/office/word/2010/wordprocessingShape" mc:Ignorable="w14 w15 w16se w16cid wp14">
+<w:document xmlns:wpc="http://schemas.microsoft.com/office/word/2010/wordprocessingCanvas" xmlns:mc="http://schemas.openxmlformats.org/markup-compatibility/2006" xmlns:o="urn:schemas-microsoft-com:office:office" xmlns:r="http://schemas.openxmlformats.org/officeDocument/2006/relationships" xmlns:m="http://schemas.openxmlformats.org/officeDocument/2006/math" xmlns:v="urn:schemas-microsoft-com:vml" xmlns:wp14="http://schemas.microsoft.com/office/word/2010/wordprocessingDrawing" xmlns:wp="http://schemas.openxmlformats.org/drawingml/2006/wordprocessingDrawing" xmlns:w10="urn:schemas-microsoft-com:office:word" xmlns:w="http://schemas.openxmlformats.org/wordprocessingml/2006/main" xmlns:w14="http://schemas.microsoft.com/office/word/2010/wordml" xmlns:w15="http://schemas.microsoft.com/office/word/2012/wordml" xmlns:wpg="http://schemas.microsoft.com/office/word/2010/wordprocessingGroup" xmlns:wpi="http://schemas.microsoft.com/office/word/2010/wordprocessingInk" xmlns:wne="http://schemas.microsoft.com/office/word/2006/wordml" xmlns:wps="http://schemas.microsoft.com/office/word/2010/wordprocessingShape" mc:Ignorable="w14 w15 wp14">
   <w:body>
     <w:p>
       <w:pPr>
@@ -653,7 +653,7 @@
       <w:sdtContent>
         <w:p>
           <w:pPr>
-            <w:pStyle w:val="TtuloTDC"/>
+            <w:pStyle w:val="TtulodeTDC"/>
             <w:spacing w:after="240"/>
             <w:rPr>
               <w:rFonts w:ascii="Arial" w:hAnsi="Arial" w:cs="Arial"/>
@@ -1726,15 +1726,16 @@
     <w:tbl>
       <w:tblPr>
         <w:tblStyle w:val="Tablaconcuadrcula"/>
-        <w:tblW w:w="10774" w:type="dxa"/>
-        <w:tblInd w:w="-743" w:type="dxa"/>
+        <w:tblW w:w="10896" w:type="dxa"/>
+        <w:tblInd w:w="-931" w:type="dxa"/>
         <w:tblLook w:val="04A0" w:firstRow="1" w:lastRow="0" w:firstColumn="1" w:lastColumn="0" w:noHBand="0" w:noVBand="1"/>
       </w:tblPr>
       <w:tblGrid>
-        <w:gridCol w:w="1844"/>
-        <w:gridCol w:w="2126"/>
-        <w:gridCol w:w="5245"/>
-        <w:gridCol w:w="1559"/>
+        <w:gridCol w:w="1821"/>
+        <w:gridCol w:w="2105"/>
+        <w:gridCol w:w="3075"/>
+        <w:gridCol w:w="1966"/>
+        <w:gridCol w:w="1929"/>
       </w:tblGrid>
       <w:tr>
         <w:trPr>
@@ -1742,7 +1743,7 @@
         </w:trPr>
         <w:tc>
           <w:tcPr>
-            <w:tcW w:w="1844" w:type="dxa"/>
+            <w:tcW w:w="1821" w:type="dxa"/>
             <w:shd w:val="clear" w:color="auto" w:fill="B8CCE4" w:themeFill="accent1" w:themeFillTint="66"/>
             <w:vAlign w:val="center"/>
           </w:tcPr>
@@ -1769,7 +1770,7 @@
         </w:tc>
         <w:tc>
           <w:tcPr>
-            <w:tcW w:w="2126" w:type="dxa"/>
+            <w:tcW w:w="2105" w:type="dxa"/>
             <w:shd w:val="clear" w:color="auto" w:fill="B8CCE4" w:themeFill="accent1" w:themeFillTint="66"/>
             <w:vAlign w:val="center"/>
           </w:tcPr>
@@ -1796,7 +1797,7 @@
         </w:tc>
         <w:tc>
           <w:tcPr>
-            <w:tcW w:w="5245" w:type="dxa"/>
+            <w:tcW w:w="3075" w:type="dxa"/>
             <w:shd w:val="clear" w:color="auto" w:fill="B8CCE4" w:themeFill="accent1" w:themeFillTint="66"/>
             <w:vAlign w:val="center"/>
           </w:tcPr>
@@ -1823,7 +1824,7 @@
         </w:tc>
         <w:tc>
           <w:tcPr>
-            <w:tcW w:w="1559" w:type="dxa"/>
+            <w:tcW w:w="1966" w:type="dxa"/>
             <w:tcBorders>
               <w:bottom w:val="single" w:sz="4" w:space="0" w:color="auto"/>
             </w:tcBorders>
@@ -1847,7 +1848,36 @@
                 <w:sz w:val="24"/>
                 <w:szCs w:val="28"/>
               </w:rPr>
-              <w:t>Resultado</w:t>
+              <w:t>Resultado obtenido</w:t>
+            </w:r>
+          </w:p>
+        </w:tc>
+        <w:tc>
+          <w:tcPr>
+            <w:tcW w:w="1929" w:type="dxa"/>
+            <w:tcBorders>
+              <w:bottom w:val="single" w:sz="4" w:space="0" w:color="auto"/>
+            </w:tcBorders>
+            <w:shd w:val="clear" w:color="auto" w:fill="B8CCE4" w:themeFill="accent1" w:themeFillTint="66"/>
+          </w:tcPr>
+          <w:p>
+            <w:pPr>
+              <w:jc w:val="center"/>
+              <w:rPr>
+                <w:rFonts w:eastAsia="Questrial"/>
+                <w:b/>
+                <w:sz w:val="24"/>
+                <w:szCs w:val="28"/>
+              </w:rPr>
+            </w:pPr>
+            <w:r>
+              <w:rPr>
+                <w:rFonts w:eastAsia="Questrial"/>
+                <w:b/>
+                <w:sz w:val="24"/>
+                <w:szCs w:val="28"/>
+              </w:rPr>
+              <w:t>Resultado esperado</w:t>
             </w:r>
           </w:p>
         </w:tc>
@@ -1858,7 +1888,7 @@
         </w:trPr>
         <w:tc>
           <w:tcPr>
-            <w:tcW w:w="1844" w:type="dxa"/>
+            <w:tcW w:w="1821" w:type="dxa"/>
             <w:vAlign w:val="center"/>
           </w:tcPr>
           <w:p>
@@ -1882,7 +1912,7 @@
         </w:tc>
         <w:tc>
           <w:tcPr>
-            <w:tcW w:w="2126" w:type="dxa"/>
+            <w:tcW w:w="2105" w:type="dxa"/>
             <w:vAlign w:val="center"/>
           </w:tcPr>
           <w:p>
@@ -1906,7 +1936,7 @@
         </w:tc>
         <w:tc>
           <w:tcPr>
-            <w:tcW w:w="5245" w:type="dxa"/>
+            <w:tcW w:w="3075" w:type="dxa"/>
             <w:vAlign w:val="center"/>
           </w:tcPr>
           <w:p>
@@ -1930,7 +1960,7 @@
         </w:tc>
         <w:tc>
           <w:tcPr>
-            <w:tcW w:w="1559" w:type="dxa"/>
+            <w:tcW w:w="1966" w:type="dxa"/>
             <w:tcBorders>
               <w:bottom w:val="single" w:sz="4" w:space="0" w:color="auto"/>
             </w:tcBorders>
@@ -1956,6 +1986,34 @@
             </w:r>
           </w:p>
         </w:tc>
+        <w:tc>
+          <w:tcPr>
+            <w:tcW w:w="1929" w:type="dxa"/>
+            <w:tcBorders>
+              <w:bottom w:val="single" w:sz="4" w:space="0" w:color="auto"/>
+            </w:tcBorders>
+            <w:shd w:val="clear" w:color="auto" w:fill="92D050"/>
+            <w:vAlign w:val="center"/>
+          </w:tcPr>
+          <w:p>
+            <w:pPr>
+              <w:jc w:val="center"/>
+              <w:rPr>
+                <w:rFonts w:eastAsia="Questrial"/>
+                <w:sz w:val="24"/>
+                <w:szCs w:val="28"/>
+              </w:rPr>
+            </w:pPr>
+            <w:r>
+              <w:rPr>
+                <w:rFonts w:eastAsia="Questrial"/>
+                <w:sz w:val="24"/>
+                <w:szCs w:val="28"/>
+              </w:rPr>
+              <w:t>Correcto</w:t>
+            </w:r>
+          </w:p>
+        </w:tc>
       </w:tr>
       <w:tr>
         <w:trPr>
@@ -1963,7 +2021,7 @@
         </w:trPr>
         <w:tc>
           <w:tcPr>
-            <w:tcW w:w="1844" w:type="dxa"/>
+            <w:tcW w:w="1821" w:type="dxa"/>
             <w:vAlign w:val="center"/>
           </w:tcPr>
           <w:p>
@@ -2011,7 +2069,7 @@
         </w:tc>
         <w:tc>
           <w:tcPr>
-            <w:tcW w:w="2126" w:type="dxa"/>
+            <w:tcW w:w="2105" w:type="dxa"/>
             <w:vAlign w:val="center"/>
           </w:tcPr>
           <w:p>
@@ -2035,7 +2093,7 @@
         </w:tc>
         <w:tc>
           <w:tcPr>
-            <w:tcW w:w="5245" w:type="dxa"/>
+            <w:tcW w:w="3075" w:type="dxa"/>
             <w:vAlign w:val="center"/>
           </w:tcPr>
           <w:p>
@@ -2059,7 +2117,7 @@
         </w:tc>
         <w:tc>
           <w:tcPr>
-            <w:tcW w:w="1559" w:type="dxa"/>
+            <w:tcW w:w="1966" w:type="dxa"/>
             <w:tcBorders>
               <w:top w:val="single" w:sz="4" w:space="0" w:color="auto"/>
             </w:tcBorders>
@@ -2085,6 +2143,34 @@
             </w:r>
           </w:p>
         </w:tc>
+        <w:tc>
+          <w:tcPr>
+            <w:tcW w:w="1929" w:type="dxa"/>
+            <w:tcBorders>
+              <w:top w:val="single" w:sz="4" w:space="0" w:color="auto"/>
+            </w:tcBorders>
+            <w:shd w:val="clear" w:color="auto" w:fill="FF0000"/>
+            <w:vAlign w:val="center"/>
+          </w:tcPr>
+          <w:p>
+            <w:pPr>
+              <w:jc w:val="center"/>
+              <w:rPr>
+                <w:rFonts w:eastAsia="Questrial"/>
+                <w:sz w:val="24"/>
+                <w:szCs w:val="28"/>
+              </w:rPr>
+            </w:pPr>
+            <w:r>
+              <w:rPr>
+                <w:rFonts w:eastAsia="Questrial"/>
+                <w:sz w:val="24"/>
+                <w:szCs w:val="28"/>
+              </w:rPr>
+              <w:t>Incorrecto</w:t>
+            </w:r>
+          </w:p>
+        </w:tc>
       </w:tr>
       <w:tr>
         <w:trPr>
@@ -2092,7 +2178,7 @@
         </w:trPr>
         <w:tc>
           <w:tcPr>
-            <w:tcW w:w="1844" w:type="dxa"/>
+            <w:tcW w:w="1821" w:type="dxa"/>
             <w:vAlign w:val="center"/>
           </w:tcPr>
           <w:p>
@@ -2132,7 +2218,7 @@
         </w:tc>
         <w:tc>
           <w:tcPr>
-            <w:tcW w:w="2126" w:type="dxa"/>
+            <w:tcW w:w="2105" w:type="dxa"/>
             <w:vAlign w:val="center"/>
           </w:tcPr>
           <w:p>
@@ -2156,7 +2242,7 @@
         </w:tc>
         <w:tc>
           <w:tcPr>
-            <w:tcW w:w="5245" w:type="dxa"/>
+            <w:tcW w:w="3075" w:type="dxa"/>
             <w:vAlign w:val="center"/>
           </w:tcPr>
           <w:p>
@@ -2180,7 +2266,32 @@
         </w:tc>
         <w:tc>
           <w:tcPr>
-            <w:tcW w:w="1559" w:type="dxa"/>
+            <w:tcW w:w="1966" w:type="dxa"/>
+            <w:shd w:val="clear" w:color="auto" w:fill="92D050"/>
+            <w:vAlign w:val="center"/>
+          </w:tcPr>
+          <w:p>
+            <w:pPr>
+              <w:jc w:val="center"/>
+              <w:rPr>
+                <w:rFonts w:eastAsia="Questrial"/>
+                <w:sz w:val="24"/>
+                <w:szCs w:val="28"/>
+              </w:rPr>
+            </w:pPr>
+            <w:r>
+              <w:rPr>
+                <w:rFonts w:eastAsia="Questrial"/>
+                <w:sz w:val="24"/>
+                <w:szCs w:val="28"/>
+              </w:rPr>
+              <w:t>Correcto</w:t>
+            </w:r>
+          </w:p>
+        </w:tc>
+        <w:tc>
+          <w:tcPr>
+            <w:tcW w:w="1929" w:type="dxa"/>
             <w:shd w:val="clear" w:color="auto" w:fill="92D050"/>
             <w:vAlign w:val="center"/>
           </w:tcPr>
@@ -2210,7 +2321,7 @@
         </w:trPr>
         <w:tc>
           <w:tcPr>
-            <w:tcW w:w="1844" w:type="dxa"/>
+            <w:tcW w:w="1821" w:type="dxa"/>
             <w:vAlign w:val="center"/>
           </w:tcPr>
           <w:p>
@@ -2250,7 +2361,7 @@
         </w:tc>
         <w:tc>
           <w:tcPr>
-            <w:tcW w:w="2126" w:type="dxa"/>
+            <w:tcW w:w="2105" w:type="dxa"/>
             <w:vAlign w:val="center"/>
           </w:tcPr>
           <w:p>
@@ -2274,7 +2385,7 @@
         </w:tc>
         <w:tc>
           <w:tcPr>
-            <w:tcW w:w="5245" w:type="dxa"/>
+            <w:tcW w:w="3075" w:type="dxa"/>
             <w:vAlign w:val="center"/>
           </w:tcPr>
           <w:p>
@@ -2298,7 +2409,32 @@
         </w:tc>
         <w:tc>
           <w:tcPr>
-            <w:tcW w:w="1559" w:type="dxa"/>
+            <w:tcW w:w="1966" w:type="dxa"/>
+            <w:shd w:val="clear" w:color="auto" w:fill="FF0000"/>
+            <w:vAlign w:val="center"/>
+          </w:tcPr>
+          <w:p>
+            <w:pPr>
+              <w:jc w:val="center"/>
+              <w:rPr>
+                <w:rFonts w:eastAsia="Questrial"/>
+                <w:sz w:val="24"/>
+                <w:szCs w:val="28"/>
+              </w:rPr>
+            </w:pPr>
+            <w:r>
+              <w:rPr>
+                <w:rFonts w:eastAsia="Questrial"/>
+                <w:sz w:val="24"/>
+                <w:szCs w:val="28"/>
+              </w:rPr>
+              <w:t>Incorrecto</w:t>
+            </w:r>
+          </w:p>
+        </w:tc>
+        <w:tc>
+          <w:tcPr>
+            <w:tcW w:w="1929" w:type="dxa"/>
             <w:shd w:val="clear" w:color="auto" w:fill="FF0000"/>
             <w:vAlign w:val="center"/>
           </w:tcPr>
@@ -2328,7 +2464,7 @@
         </w:trPr>
         <w:tc>
           <w:tcPr>
-            <w:tcW w:w="1844" w:type="dxa"/>
+            <w:tcW w:w="1821" w:type="dxa"/>
             <w:vAlign w:val="center"/>
           </w:tcPr>
           <w:p>
@@ -2368,7 +2504,7 @@
         </w:tc>
         <w:tc>
           <w:tcPr>
-            <w:tcW w:w="2126" w:type="dxa"/>
+            <w:tcW w:w="2105" w:type="dxa"/>
             <w:vAlign w:val="center"/>
           </w:tcPr>
           <w:p>
@@ -2392,7 +2528,7 @@
         </w:tc>
         <w:tc>
           <w:tcPr>
-            <w:tcW w:w="5245" w:type="dxa"/>
+            <w:tcW w:w="3075" w:type="dxa"/>
             <w:vAlign w:val="center"/>
           </w:tcPr>
           <w:p>
@@ -2442,7 +2578,32 @@
         </w:tc>
         <w:tc>
           <w:tcPr>
-            <w:tcW w:w="1559" w:type="dxa"/>
+            <w:tcW w:w="1966" w:type="dxa"/>
+            <w:shd w:val="clear" w:color="auto" w:fill="92D050"/>
+            <w:vAlign w:val="center"/>
+          </w:tcPr>
+          <w:p>
+            <w:pPr>
+              <w:jc w:val="center"/>
+              <w:rPr>
+                <w:rFonts w:eastAsia="Questrial"/>
+                <w:sz w:val="24"/>
+                <w:szCs w:val="28"/>
+              </w:rPr>
+            </w:pPr>
+            <w:r>
+              <w:rPr>
+                <w:rFonts w:eastAsia="Questrial"/>
+                <w:sz w:val="24"/>
+                <w:szCs w:val="28"/>
+              </w:rPr>
+              <w:t>Correcto</w:t>
+            </w:r>
+          </w:p>
+        </w:tc>
+        <w:tc>
+          <w:tcPr>
+            <w:tcW w:w="1929" w:type="dxa"/>
             <w:shd w:val="clear" w:color="auto" w:fill="92D050"/>
             <w:vAlign w:val="center"/>
           </w:tcPr>
@@ -2472,7 +2633,7 @@
         </w:trPr>
         <w:tc>
           <w:tcPr>
-            <w:tcW w:w="1844" w:type="dxa"/>
+            <w:tcW w:w="1821" w:type="dxa"/>
             <w:vAlign w:val="center"/>
           </w:tcPr>
           <w:p>
@@ -2512,7 +2673,7 @@
         </w:tc>
         <w:tc>
           <w:tcPr>
-            <w:tcW w:w="2126" w:type="dxa"/>
+            <w:tcW w:w="2105" w:type="dxa"/>
             <w:vAlign w:val="center"/>
           </w:tcPr>
           <w:p>
@@ -2536,7 +2697,7 @@
         </w:tc>
         <w:tc>
           <w:tcPr>
-            <w:tcW w:w="5245" w:type="dxa"/>
+            <w:tcW w:w="3075" w:type="dxa"/>
             <w:vAlign w:val="center"/>
           </w:tcPr>
           <w:p>
@@ -2586,7 +2747,32 @@
         </w:tc>
         <w:tc>
           <w:tcPr>
-            <w:tcW w:w="1559" w:type="dxa"/>
+            <w:tcW w:w="1966" w:type="dxa"/>
+            <w:shd w:val="clear" w:color="auto" w:fill="FF0000"/>
+            <w:vAlign w:val="center"/>
+          </w:tcPr>
+          <w:p>
+            <w:pPr>
+              <w:jc w:val="center"/>
+              <w:rPr>
+                <w:rFonts w:eastAsia="Questrial"/>
+                <w:sz w:val="24"/>
+                <w:szCs w:val="28"/>
+              </w:rPr>
+            </w:pPr>
+            <w:r>
+              <w:rPr>
+                <w:rFonts w:eastAsia="Questrial"/>
+                <w:sz w:val="24"/>
+                <w:szCs w:val="28"/>
+              </w:rPr>
+              <w:t>Incorrecto</w:t>
+            </w:r>
+          </w:p>
+        </w:tc>
+        <w:tc>
+          <w:tcPr>
+            <w:tcW w:w="1929" w:type="dxa"/>
             <w:shd w:val="clear" w:color="auto" w:fill="FF0000"/>
             <w:vAlign w:val="center"/>
           </w:tcPr>
@@ -2616,7 +2802,7 @@
         </w:trPr>
         <w:tc>
           <w:tcPr>
-            <w:tcW w:w="1844" w:type="dxa"/>
+            <w:tcW w:w="1821" w:type="dxa"/>
             <w:vAlign w:val="center"/>
           </w:tcPr>
           <w:p>
@@ -2656,7 +2842,7 @@
         </w:tc>
         <w:tc>
           <w:tcPr>
-            <w:tcW w:w="2126" w:type="dxa"/>
+            <w:tcW w:w="2105" w:type="dxa"/>
             <w:vAlign w:val="center"/>
           </w:tcPr>
           <w:p>
@@ -2680,7 +2866,7 @@
         </w:tc>
         <w:tc>
           <w:tcPr>
-            <w:tcW w:w="5245" w:type="dxa"/>
+            <w:tcW w:w="3075" w:type="dxa"/>
             <w:vAlign w:val="center"/>
           </w:tcPr>
           <w:p>
@@ -2730,7 +2916,32 @@
         </w:tc>
         <w:tc>
           <w:tcPr>
-            <w:tcW w:w="1559" w:type="dxa"/>
+            <w:tcW w:w="1966" w:type="dxa"/>
+            <w:shd w:val="clear" w:color="auto" w:fill="92D050"/>
+            <w:vAlign w:val="center"/>
+          </w:tcPr>
+          <w:p>
+            <w:pPr>
+              <w:jc w:val="center"/>
+              <w:rPr>
+                <w:rFonts w:eastAsia="Questrial"/>
+                <w:sz w:val="24"/>
+                <w:szCs w:val="28"/>
+              </w:rPr>
+            </w:pPr>
+            <w:r>
+              <w:rPr>
+                <w:rFonts w:eastAsia="Questrial"/>
+                <w:sz w:val="24"/>
+                <w:szCs w:val="28"/>
+              </w:rPr>
+              <w:t>Correcto</w:t>
+            </w:r>
+          </w:p>
+        </w:tc>
+        <w:tc>
+          <w:tcPr>
+            <w:tcW w:w="1929" w:type="dxa"/>
             <w:shd w:val="clear" w:color="auto" w:fill="92D050"/>
             <w:vAlign w:val="center"/>
           </w:tcPr>
@@ -2760,7 +2971,7 @@
         </w:trPr>
         <w:tc>
           <w:tcPr>
-            <w:tcW w:w="1844" w:type="dxa"/>
+            <w:tcW w:w="1821" w:type="dxa"/>
             <w:vAlign w:val="center"/>
           </w:tcPr>
           <w:p>
@@ -2800,7 +3011,7 @@
         </w:tc>
         <w:tc>
           <w:tcPr>
-            <w:tcW w:w="2126" w:type="dxa"/>
+            <w:tcW w:w="2105" w:type="dxa"/>
             <w:vAlign w:val="center"/>
           </w:tcPr>
           <w:p>
@@ -2824,7 +3035,7 @@
         </w:tc>
         <w:tc>
           <w:tcPr>
-            <w:tcW w:w="5245" w:type="dxa"/>
+            <w:tcW w:w="3075" w:type="dxa"/>
             <w:vAlign w:val="center"/>
           </w:tcPr>
           <w:p>
@@ -2874,7 +3085,7 @@
         </w:tc>
         <w:tc>
           <w:tcPr>
-            <w:tcW w:w="1559" w:type="dxa"/>
+            <w:tcW w:w="1966" w:type="dxa"/>
             <w:shd w:val="clear" w:color="auto" w:fill="FF0000"/>
             <w:vAlign w:val="center"/>
           </w:tcPr>
@@ -2897,6 +3108,120 @@
             </w:r>
           </w:p>
         </w:tc>
+        <w:tc>
+          <w:tcPr>
+            <w:tcW w:w="1929" w:type="dxa"/>
+            <w:shd w:val="clear" w:color="auto" w:fill="FF0000"/>
+            <w:vAlign w:val="center"/>
+          </w:tcPr>
+          <w:p>
+            <w:pPr>
+              <w:jc w:val="center"/>
+              <w:rPr>
+                <w:rFonts w:eastAsia="Questrial"/>
+                <w:sz w:val="24"/>
+                <w:szCs w:val="28"/>
+              </w:rPr>
+            </w:pPr>
+            <w:r>
+              <w:rPr>
+                <w:rFonts w:eastAsia="Questrial"/>
+                <w:sz w:val="24"/>
+                <w:szCs w:val="28"/>
+              </w:rPr>
+              <w:t>Incorrecto</w:t>
+            </w:r>
+          </w:p>
+        </w:tc>
+      </w:tr>
+      <w:tr>
+        <w:trPr>
+          <w:trHeight w:val="340"/>
+        </w:trPr>
+        <w:tc>
+          <w:tcPr>
+            <w:tcW w:w="1821" w:type="dxa"/>
+            <w:vAlign w:val="center"/>
+          </w:tcPr>
+          <w:p>
+            <w:pPr>
+              <w:jc w:val="center"/>
+              <w:rPr>
+                <w:rFonts w:eastAsia="Questrial"/>
+                <w:sz w:val="24"/>
+                <w:szCs w:val="28"/>
+              </w:rPr>
+            </w:pPr>
+            <w:bookmarkStart w:id="2" w:name="_GoBack"/>
+            <w:bookmarkEnd w:id="2"/>
+          </w:p>
+        </w:tc>
+        <w:tc>
+          <w:tcPr>
+            <w:tcW w:w="2105" w:type="dxa"/>
+            <w:vAlign w:val="center"/>
+          </w:tcPr>
+          <w:p>
+            <w:pPr>
+              <w:jc w:val="center"/>
+              <w:rPr>
+                <w:rFonts w:eastAsia="Questrial"/>
+                <w:sz w:val="24"/>
+                <w:szCs w:val="28"/>
+              </w:rPr>
+            </w:pPr>
+          </w:p>
+        </w:tc>
+        <w:tc>
+          <w:tcPr>
+            <w:tcW w:w="3075" w:type="dxa"/>
+            <w:vAlign w:val="center"/>
+          </w:tcPr>
+          <w:p>
+            <w:pPr>
+              <w:jc w:val="center"/>
+              <w:rPr>
+                <w:rFonts w:eastAsia="Questrial"/>
+                <w:sz w:val="24"/>
+                <w:szCs w:val="28"/>
+              </w:rPr>
+            </w:pPr>
+          </w:p>
+        </w:tc>
+        <w:tc>
+          <w:tcPr>
+            <w:tcW w:w="1966" w:type="dxa"/>
+            <w:shd w:val="clear" w:color="auto" w:fill="FF0000"/>
+            <w:vAlign w:val="center"/>
+          </w:tcPr>
+          <w:p>
+            <w:pPr>
+              <w:jc w:val="center"/>
+              <w:rPr>
+                <w:rFonts w:eastAsia="Questrial"/>
+                <w:sz w:val="24"/>
+                <w:szCs w:val="28"/>
+              </w:rPr>
+            </w:pPr>
+          </w:p>
+        </w:tc>
+        <w:tc>
+          <w:tcPr>
+            <w:tcW w:w="1929" w:type="dxa"/>
+            <w:shd w:val="clear" w:color="auto" w:fill="FF0000"/>
+            <w:vAlign w:val="center"/>
+          </w:tcPr>
+          <w:p>
+            <w:pPr>
+              <w:jc w:val="center"/>
+              <w:rPr>
+                <w:rFonts w:eastAsia="Questrial"/>
+                <w:sz w:val="24"/>
+                <w:szCs w:val="28"/>
+              </w:rPr>
+            </w:pPr>
+          </w:p>
+        </w:tc>
       </w:tr>
     </w:tbl>
     <w:p>
@@ -3109,7 +3434,7 @@
           <w:szCs w:val="28"/>
         </w:rPr>
       </w:pPr>
-      <w:bookmarkStart w:id="2" w:name="_Toc535743582"/>
+      <w:bookmarkStart w:id="3" w:name="_Toc535743582"/>
       <w:r>
         <w:rPr>
           <w:rFonts w:eastAsia="Questrial"/>
@@ -3117,10 +3442,9 @@
           <w:sz w:val="28"/>
           <w:szCs w:val="28"/>
         </w:rPr>
-        <w:lastRenderedPageBreak/>
         <w:t>Revisiones de estilos del código mediante listas de cotejo.</w:t>
       </w:r>
-      <w:bookmarkEnd w:id="2"/>
+      <w:bookmarkEnd w:id="3"/>
     </w:p>
     <w:p>
       <w:pPr>
@@ -3132,7 +3456,7 @@
           <w:szCs w:val="28"/>
         </w:rPr>
       </w:pPr>
-      <w:bookmarkStart w:id="3" w:name="_Toc535743583"/>
+      <w:bookmarkStart w:id="4" w:name="_Toc535743583"/>
     </w:p>
     <w:p>
       <w:pPr>
@@ -3157,26 +3481,26 @@
         </w:rPr>
         <w:t>Lista de cotejo de Legibilidad.</w:t>
       </w:r>
-      <w:bookmarkEnd w:id="3"/>
-    </w:p>
-    <w:p>
-      <w:pPr>
-        <w:rPr>
-          <w:rFonts w:eastAsia="Questrial"/>
-          <w:sz w:val="24"/>
-          <w:szCs w:val="28"/>
-        </w:rPr>
-      </w:pPr>
-    </w:p>
-    <w:p>
-      <w:pPr>
-        <w:rPr>
-          <w:rFonts w:eastAsia="Questrial"/>
-          <w:sz w:val="24"/>
-          <w:szCs w:val="28"/>
-        </w:rPr>
-      </w:pPr>
-      <w:bookmarkStart w:id="4" w:name="_Hlk535751482"/>
+      <w:bookmarkEnd w:id="4"/>
+    </w:p>
+    <w:p>
+      <w:pPr>
+        <w:rPr>
+          <w:rFonts w:eastAsia="Questrial"/>
+          <w:sz w:val="24"/>
+          <w:szCs w:val="28"/>
+        </w:rPr>
+      </w:pPr>
+    </w:p>
+    <w:p>
+      <w:pPr>
+        <w:rPr>
+          <w:rFonts w:eastAsia="Questrial"/>
+          <w:sz w:val="24"/>
+          <w:szCs w:val="28"/>
+        </w:rPr>
+      </w:pPr>
+      <w:bookmarkStart w:id="5" w:name="_Hlk535751482"/>
       <w:r>
         <w:rPr>
           <w:rFonts w:eastAsia="Questrial"/>
@@ -3240,7 +3564,7 @@
         <w:t>Nombre del revisor:</w:t>
       </w:r>
     </w:p>
-    <w:bookmarkEnd w:id="4"/>
+    <w:bookmarkEnd w:id="5"/>
     <w:p>
       <w:pPr>
         <w:rPr>
@@ -3283,7 +3607,7 @@
                 <w:szCs w:val="28"/>
               </w:rPr>
             </w:pPr>
-            <w:bookmarkStart w:id="5" w:name="_Hlk535751308"/>
+            <w:bookmarkStart w:id="6" w:name="_Hlk535751308"/>
             <w:r>
               <w:rPr>
                 <w:rFonts w:eastAsia="Questrial"/>
@@ -3959,7 +4283,7 @@
           </w:p>
         </w:tc>
       </w:tr>
-      <w:bookmarkEnd w:id="5"/>
+      <w:bookmarkEnd w:id="6"/>
     </w:tbl>
     <w:p>
       <w:pPr>
@@ -4111,17 +4435,16 @@
           <w:szCs w:val="28"/>
         </w:rPr>
       </w:pPr>
-      <w:bookmarkStart w:id="6" w:name="_Toc535743584"/>
+      <w:bookmarkStart w:id="7" w:name="_Toc535743584"/>
       <w:r>
         <w:rPr>
           <w:rFonts w:eastAsia="Questrial"/>
           <w:sz w:val="24"/>
           <w:szCs w:val="28"/>
         </w:rPr>
-        <w:lastRenderedPageBreak/>
         <w:t>Lista de cotejo de Comprensibilidad.</w:t>
       </w:r>
-      <w:bookmarkEnd w:id="6"/>
+      <w:bookmarkEnd w:id="7"/>
     </w:p>
     <w:p>
       <w:pPr>
@@ -5409,9 +5732,7 @@
           <w:szCs w:val="28"/>
         </w:rPr>
       </w:pPr>
-      <w:bookmarkStart w:id="7" w:name="_Toc535743585"/>
-      <w:bookmarkStart w:id="8" w:name="_GoBack"/>
-      <w:bookmarkEnd w:id="8"/>
+      <w:bookmarkStart w:id="8" w:name="_Toc535743585"/>
       <w:r>
         <w:rPr>
           <w:rFonts w:eastAsia="Questrial"/>
@@ -5419,10 +5740,9 @@
           <w:sz w:val="28"/>
           <w:szCs w:val="28"/>
         </w:rPr>
-        <w:lastRenderedPageBreak/>
         <w:t>Revisiones estáticas del código.</w:t>
       </w:r>
-      <w:bookmarkEnd w:id="7"/>
+      <w:bookmarkEnd w:id="8"/>
     </w:p>
     <w:p>
       <w:pPr>
@@ -5582,7 +5902,7 @@
 </file>
 
 <file path=word/numbering.xml><?xml version="1.0" encoding="utf-8"?>
-<w:numbering xmlns:wpc="http://schemas.microsoft.com/office/word/2010/wordprocessingCanvas" xmlns:cx="http://schemas.microsoft.com/office/drawing/2014/chartex" xmlns:cx1="http://schemas.microsoft.com/office/drawing/2015/9/8/chartex" xmlns:cx2="http://schemas.microsoft.com/office/drawing/2015/10/21/chartex" xmlns:cx3="http://schemas.microsoft.com/office/drawing/2016/5/9/chartex" xmlns:cx4="http://schemas.microsoft.com/office/drawing/2016/5/10/chartex" xmlns:cx5="http://schemas.microsoft.com/office/drawing/2016/5/11/chartex" xmlns:cx6="http://schemas.microsoft.com/office/drawing/2016/5/12/chartex" xmlns:cx7="http://schemas.microsoft.com/office/drawing/2016/5/13/chartex" xmlns:cx8="http://schemas.microsoft.com/office/drawing/2016/5/14/chartex" xmlns:mc="http://schemas.openxmlformats.org/markup-compatibility/2006" xmlns:aink="http://schemas.microsoft.com/office/drawing/2016/ink" xmlns:am3d="http://schemas.microsoft.com/office/drawing/2017/model3d" xmlns:o="urn:schemas-microsoft-com:office:office" xmlns:r="http://schemas.openxmlformats.org/officeDocument/2006/relationships" xmlns:m="http://schemas.openxmlformats.org/officeDocument/2006/math" xmlns:v="urn:schemas-microsoft-com:vml" xmlns:wp14="http://schemas.microsoft.com/office/word/2010/wordprocessingDrawing" xmlns:wp="http://schemas.openxmlformats.org/drawingml/2006/wordprocessingDrawing" xmlns:w10="urn:schemas-microsoft-com:office:word" xmlns:w="http://schemas.openxmlformats.org/wordprocessingml/2006/main" xmlns:w14="http://schemas.microsoft.com/office/word/2010/wordml" xmlns:w15="http://schemas.microsoft.com/office/word/2012/wordml" xmlns:w16cid="http://schemas.microsoft.com/office/word/2016/wordml/cid" xmlns:w16se="http://schemas.microsoft.com/office/word/2015/wordml/symex" xmlns:wpg="http://schemas.microsoft.com/office/word/2010/wordprocessingGroup" xmlns:wpi="http://schemas.microsoft.com/office/word/2010/wordprocessingInk" xmlns:wne="http://schemas.microsoft.com/office/word/2006/wordml" xmlns:wps="http://schemas.microsoft.com/office/word/2010/wordprocessingShape" mc:Ignorable="w14 w15 w16se w16cid wp14">
+<w:numbering xmlns:wpc="http://schemas.microsoft.com/office/word/2010/wordprocessingCanvas" xmlns:mc="http://schemas.openxmlformats.org/markup-compatibility/2006" xmlns:o="urn:schemas-microsoft-com:office:office" xmlns:r="http://schemas.openxmlformats.org/officeDocument/2006/relationships" xmlns:m="http://schemas.openxmlformats.org/officeDocument/2006/math" xmlns:v="urn:schemas-microsoft-com:vml" xmlns:wp14="http://schemas.microsoft.com/office/word/2010/wordprocessingDrawing" xmlns:wp="http://schemas.openxmlformats.org/drawingml/2006/wordprocessingDrawing" xmlns:w10="urn:schemas-microsoft-com:office:word" xmlns:w="http://schemas.openxmlformats.org/wordprocessingml/2006/main" xmlns:w14="http://schemas.microsoft.com/office/word/2010/wordml" xmlns:w15="http://schemas.microsoft.com/office/word/2012/wordml" xmlns:wpg="http://schemas.microsoft.com/office/word/2010/wordprocessingGroup" xmlns:wpi="http://schemas.microsoft.com/office/word/2010/wordprocessingInk" xmlns:wne="http://schemas.microsoft.com/office/word/2006/wordml" xmlns:wps="http://schemas.microsoft.com/office/word/2010/wordprocessingShape" mc:Ignorable="w14 w15 wp14">
   <w:abstractNum w:abstractNumId="0" w15:restartNumberingAfterBreak="0">
     <w:nsid w:val="222F1D08"/>
     <w:multiLevelType w:val="multilevel"/>
@@ -6632,7 +6952,7 @@
 </file>
 
 <file path=word/styles.xml><?xml version="1.0" encoding="utf-8"?>
-<w:styles xmlns:mc="http://schemas.openxmlformats.org/markup-compatibility/2006" xmlns:r="http://schemas.openxmlformats.org/officeDocument/2006/relationships" xmlns:w="http://schemas.openxmlformats.org/wordprocessingml/2006/main" xmlns:w14="http://schemas.microsoft.com/office/word/2010/wordml" xmlns:w15="http://schemas.microsoft.com/office/word/2012/wordml" xmlns:w16cid="http://schemas.microsoft.com/office/word/2016/wordml/cid" xmlns:w16se="http://schemas.microsoft.com/office/word/2015/wordml/symex" mc:Ignorable="w14 w15 w16se w16cid">
+<w:styles xmlns:mc="http://schemas.openxmlformats.org/markup-compatibility/2006" xmlns:r="http://schemas.openxmlformats.org/officeDocument/2006/relationships" xmlns:w="http://schemas.openxmlformats.org/wordprocessingml/2006/main" xmlns:w14="http://schemas.microsoft.com/office/word/2010/wordml" xmlns:w15="http://schemas.microsoft.com/office/word/2012/wordml" mc:Ignorable="w14 w15">
   <w:docDefaults>
     <w:rPrDefault>
       <w:rPr>
@@ -6648,7 +6968,7 @@
       </w:pPr>
     </w:pPrDefault>
   </w:docDefaults>
-  <w:latentStyles w:defLockedState="0" w:defUIPriority="99" w:defSemiHidden="0" w:defUnhideWhenUsed="0" w:defQFormat="0" w:count="375">
+  <w:latentStyles w:defLockedState="0" w:defUIPriority="99" w:defSemiHidden="0" w:defUnhideWhenUsed="0" w:defQFormat="0" w:count="371">
     <w:lsdException w:name="Normal" w:uiPriority="0" w:qFormat="1"/>
     <w:lsdException w:name="heading 1" w:uiPriority="9" w:qFormat="1"/>
     <w:lsdException w:name="heading 2" w:semiHidden="1" w:uiPriority="9" w:unhideWhenUsed="1" w:qFormat="1"/>
@@ -7020,10 +7340,6 @@
     <w:lsdException w:name="List Table 5 Dark Accent 6" w:uiPriority="50"/>
     <w:lsdException w:name="List Table 6 Colorful Accent 6" w:uiPriority="51"/>
     <w:lsdException w:name="List Table 7 Colorful Accent 6" w:uiPriority="52"/>
-    <w:lsdException w:name="Mention" w:semiHidden="1" w:unhideWhenUsed="1"/>
-    <w:lsdException w:name="Smart Hyperlink" w:semiHidden="1" w:unhideWhenUsed="1"/>
-    <w:lsdException w:name="Hashtag" w:semiHidden="1" w:unhideWhenUsed="1"/>
-    <w:lsdException w:name="Unresolved Mention" w:semiHidden="1" w:unhideWhenUsed="1"/>
   </w:latentStyles>
   <w:style w:type="paragraph" w:default="1" w:styleId="Normal">
     <w:name w:val="Normal"/>
@@ -7158,7 +7474,7 @@
       </w:tblCellMar>
     </w:tblPr>
   </w:style>
-  <w:style w:type="paragraph" w:styleId="Ttulo">
+  <w:style w:type="paragraph" w:styleId="Puesto">
     <w:name w:val="Title"/>
     <w:basedOn w:val="Normal"/>
     <w:next w:val="Normal"/>
@@ -7217,7 +7533,7 @@
       <w:contextualSpacing/>
     </w:pPr>
   </w:style>
-  <w:style w:type="paragraph" w:styleId="TtuloTDC">
+  <w:style w:type="paragraph" w:styleId="TtulodeTDC">
     <w:name w:val="TOC Heading"/>
     <w:basedOn w:val="Ttulo1"/>
     <w:next w:val="Normal"/>
@@ -7601,7 +7917,7 @@
 </file>
 
 <file path=customXml/itemProps1.xml><?xml version="1.0" encoding="utf-8"?>
-<ds:datastoreItem xmlns:ds="http://schemas.openxmlformats.org/officeDocument/2006/customXml" ds:itemID="{74258E5D-3690-4819-90A3-7A64355D72E5}">
+<ds:datastoreItem xmlns:ds="http://schemas.openxmlformats.org/officeDocument/2006/customXml" ds:itemID="{1D2BCF74-4642-47E6-8074-157A9A89B1D4}">
   <ds:schemaRefs>
     <ds:schemaRef ds:uri="http://schemas.openxmlformats.org/officeDocument/2006/bibliography"/>
   </ds:schemaRefs>

</xml_diff>